<commit_message>
Inclusão versão atual de Análise de Causas Raízes
</commit_message>
<xml_diff>
--- a/08. Análise das Causas Raízes.docx
+++ b/08. Análise das Causas Raízes.docx
@@ -3,6 +3,3123 @@
 <w:document xmlns:wpc="http://schemas.microsoft.com/office/word/2010/wordprocessingCanvas" xmlns:cx="http://schemas.microsoft.com/office/drawing/2014/chartex" xmlns:cx1="http://schemas.microsoft.com/office/drawing/2015/9/8/chartex" xmlns:cx2="http://schemas.microsoft.com/office/drawing/2015/10/21/chartex" xmlns:cx3="http://schemas.microsoft.com/office/drawing/2016/5/9/chartex" xmlns:cx4="http://schemas.microsoft.com/office/drawing/2016/5/10/chartex" xmlns:cx5="http://schemas.microsoft.com/office/drawing/2016/5/11/chartex" xmlns:cx6="http://schemas.microsoft.com/office/drawing/2016/5/12/chartex" xmlns:cx7="http://schemas.microsoft.com/office/drawing/2016/5/13/chartex" xmlns:cx8="http://schemas.microsoft.com/office/drawing/2016/5/14/chartex" xmlns:mc="http://schemas.openxmlformats.org/markup-compatibility/2006" xmlns:aink="http://schemas.microsoft.com/office/drawing/2016/ink" xmlns:am3d="http://schemas.microsoft.com/office/drawing/2017/model3d" xmlns:o="urn:schemas-microsoft-com:office:office" xmlns:r="http://schemas.openxmlformats.org/officeDocument/2006/relationships" xmlns:m="http://schemas.openxmlformats.org/officeDocument/2006/math" xmlns:v="urn:schemas-microsoft-com:vml" xmlns:wp14="http://schemas.microsoft.com/office/word/2010/wordprocessingDrawing" xmlns:wp="http://schemas.openxmlformats.org/drawingml/2006/wordprocessingDrawing" xmlns:w10="urn:schemas-microsoft-com:office:word" xmlns:w="http://schemas.openxmlformats.org/wordprocessingml/2006/main" xmlns:w14="http://schemas.microsoft.com/office/word/2010/wordml" xmlns:w15="http://schemas.microsoft.com/office/word/2012/wordml" xmlns:w16cid="http://schemas.microsoft.com/office/word/2016/wordml/cid" xmlns:w16se="http://schemas.microsoft.com/office/word/2015/wordml/symex" xmlns:wpg="http://schemas.microsoft.com/office/word/2010/wordprocessingGroup" xmlns:wpi="http://schemas.microsoft.com/office/word/2010/wordprocessingInk" xmlns:wne="http://schemas.microsoft.com/office/word/2006/wordml" xmlns:wps="http://schemas.microsoft.com/office/word/2010/wordprocessingShape" mc:Ignorable="w14 w15 w16se w16cid wp14">
   <w:background w:color="FFFFFF"/>
   <w:body>
+    <w:p>
+      <w:pPr>
+        <w:spacing w:line="240" w:lineRule="auto"/>
+        <w:rPr>
+          <w:color w:val="000000" w:themeColor="text1"/>
+        </w:rPr>
+      </w:pPr>
+      <w:r>
+        <w:rPr>
+          <w:noProof/>
+          <w:color w:val="000000" w:themeColor="text1"/>
+        </w:rPr>
+        <mc:AlternateContent>
+          <mc:Choice Requires="wps">
+            <w:drawing>
+              <wp:anchor distT="0" distB="0" distL="114300" distR="114300" simplePos="0" relativeHeight="251661312" behindDoc="0" locked="0" layoutInCell="1" allowOverlap="1" wp14:anchorId="5D655E0F" wp14:editId="14D64536">
+                <wp:simplePos x="0" y="0"/>
+                <wp:positionH relativeFrom="margin">
+                  <wp:align>left</wp:align>
+                </wp:positionH>
+                <wp:positionV relativeFrom="paragraph">
+                  <wp:posOffset>-475013</wp:posOffset>
+                </wp:positionV>
+                <wp:extent cx="8125125" cy="590189"/>
+                <wp:effectExtent l="0" t="0" r="0" b="635"/>
+                <wp:wrapNone/>
+                <wp:docPr id="40" name="5 Rectángulo"/>
+                <wp:cNvGraphicFramePr/>
+                <a:graphic xmlns:a="http://schemas.openxmlformats.org/drawingml/2006/main">
+                  <a:graphicData uri="http://schemas.microsoft.com/office/word/2010/wordprocessingShape">
+                    <wps:wsp>
+                      <wps:cNvSpPr/>
+                      <wps:spPr>
+                        <a:xfrm>
+                          <a:off x="0" y="0"/>
+                          <a:ext cx="8125125" cy="590189"/>
+                        </a:xfrm>
+                        <a:prstGeom prst="rect">
+                          <a:avLst/>
+                        </a:prstGeom>
+                        <a:noFill/>
+                        <a:ln>
+                          <a:noFill/>
+                        </a:ln>
+                      </wps:spPr>
+                      <wps:style>
+                        <a:lnRef idx="2">
+                          <a:schemeClr val="accent1">
+                            <a:shade val="50000"/>
+                          </a:schemeClr>
+                        </a:lnRef>
+                        <a:fillRef idx="1">
+                          <a:schemeClr val="accent1"/>
+                        </a:fillRef>
+                        <a:effectRef idx="0">
+                          <a:schemeClr val="accent1"/>
+                        </a:effectRef>
+                        <a:fontRef idx="minor">
+                          <a:schemeClr val="lt1"/>
+                        </a:fontRef>
+                      </wps:style>
+                      <wps:txbx>
+                        <w:txbxContent>
+                          <w:p>
+                            <w:pPr>
+                              <w:pStyle w:val="NormalWeb"/>
+                              <w:spacing w:before="0" w:beforeAutospacing="0" w:after="0" w:afterAutospacing="0"/>
+                              <w:rPr>
+                                <w:sz w:val="28"/>
+                                <w:szCs w:val="28"/>
+                              </w:rPr>
+                            </w:pPr>
+                            <w:r>
+                              <w:rPr>
+                                <w:rFonts w:ascii="Arial" w:hAnsi="Arial" w:cs="Arial"/>
+                                <w:color w:val="808080" w:themeColor="background1" w:themeShade="80"/>
+                                <w:kern w:val="24"/>
+                                <w:sz w:val="28"/>
+                                <w:szCs w:val="28"/>
+                                <w:lang w:val="es-ES"/>
+                              </w:rPr>
+                              <w:t xml:space="preserve">08. </w:t>
+                            </w:r>
+                            <w:proofErr w:type="spellStart"/>
+                            <w:r>
+                              <w:rPr>
+                                <w:rFonts w:ascii="Arial" w:hAnsi="Arial" w:cs="Arial"/>
+                                <w:color w:val="808080" w:themeColor="background1" w:themeShade="80"/>
+                                <w:kern w:val="24"/>
+                                <w:sz w:val="28"/>
+                                <w:szCs w:val="28"/>
+                                <w:lang w:val="es-ES"/>
+                              </w:rPr>
+                              <w:t>Análise</w:t>
+                            </w:r>
+                            <w:proofErr w:type="spellEnd"/>
+                            <w:r>
+                              <w:rPr>
+                                <w:rFonts w:ascii="Arial" w:hAnsi="Arial" w:cs="Arial"/>
+                                <w:color w:val="808080" w:themeColor="background1" w:themeShade="80"/>
+                                <w:kern w:val="24"/>
+                                <w:sz w:val="28"/>
+                                <w:szCs w:val="28"/>
+                                <w:lang w:val="es-ES"/>
+                              </w:rPr>
+                              <w:t xml:space="preserve"> das Causas </w:t>
+                            </w:r>
+                            <w:proofErr w:type="spellStart"/>
+                            <w:r>
+                              <w:rPr>
+                                <w:rFonts w:ascii="Arial" w:hAnsi="Arial" w:cs="Arial"/>
+                                <w:color w:val="808080" w:themeColor="background1" w:themeShade="80"/>
+                                <w:kern w:val="24"/>
+                                <w:sz w:val="28"/>
+                                <w:szCs w:val="28"/>
+                                <w:lang w:val="es-ES"/>
+                              </w:rPr>
+                              <w:t>Raízes</w:t>
+                            </w:r>
+                            <w:proofErr w:type="spellEnd"/>
+                            <w:r>
+                              <w:rPr>
+                                <w:rFonts w:ascii="Arial" w:hAnsi="Arial" w:cs="Arial"/>
+                                <w:color w:val="808080" w:themeColor="background1" w:themeShade="80"/>
+                                <w:kern w:val="24"/>
+                                <w:sz w:val="28"/>
+                                <w:szCs w:val="28"/>
+                                <w:lang w:val="es-ES"/>
+                              </w:rPr>
+                              <w:t>:</w:t>
+                            </w:r>
+                          </w:p>
+                        </w:txbxContent>
+                      </wps:txbx>
+                      <wps:bodyPr rtlCol="0" anchor="ctr"/>
+                    </wps:wsp>
+                  </a:graphicData>
+                </a:graphic>
+              </wp:anchor>
+            </w:drawing>
+          </mc:Choice>
+          <mc:Fallback>
+            <w:pict>
+              <v:rect w14:anchorId="5D655E0F" id="5 Rectángulo" o:spid="_x0000_s1026" style="position:absolute;margin-left:0;margin-top:-37.4pt;width:639.75pt;height:46.45pt;z-index:251661312;visibility:visible;mso-wrap-style:square;mso-wrap-distance-left:9pt;mso-wrap-distance-top:0;mso-wrap-distance-right:9pt;mso-wrap-distance-bottom:0;mso-position-horizontal:left;mso-position-horizontal-relative:margin;mso-position-vertical:absolute;mso-position-vertical-relative:text;v-text-anchor:middle" o:gfxdata="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" filled="f" stroked="f" strokeweight="2pt">
+                <v:textbox>
+                  <w:txbxContent>
+                    <w:p>
+                      <w:pPr>
+                        <w:pStyle w:val="NormalWeb"/>
+                        <w:spacing w:before="0" w:beforeAutospacing="0" w:after="0" w:afterAutospacing="0"/>
+                        <w:rPr>
+                          <w:sz w:val="28"/>
+                          <w:szCs w:val="28"/>
+                        </w:rPr>
+                      </w:pPr>
+                      <w:r>
+                        <w:rPr>
+                          <w:rFonts w:ascii="Arial" w:hAnsi="Arial" w:cs="Arial"/>
+                          <w:color w:val="808080" w:themeColor="background1" w:themeShade="80"/>
+                          <w:kern w:val="24"/>
+                          <w:sz w:val="28"/>
+                          <w:szCs w:val="28"/>
+                          <w:lang w:val="es-ES"/>
+                        </w:rPr>
+                        <w:t xml:space="preserve">08. </w:t>
+                      </w:r>
+                      <w:proofErr w:type="spellStart"/>
+                      <w:r>
+                        <w:rPr>
+                          <w:rFonts w:ascii="Arial" w:hAnsi="Arial" w:cs="Arial"/>
+                          <w:color w:val="808080" w:themeColor="background1" w:themeShade="80"/>
+                          <w:kern w:val="24"/>
+                          <w:sz w:val="28"/>
+                          <w:szCs w:val="28"/>
+                          <w:lang w:val="es-ES"/>
+                        </w:rPr>
+                        <w:t>Análise</w:t>
+                      </w:r>
+                      <w:proofErr w:type="spellEnd"/>
+                      <w:r>
+                        <w:rPr>
+                          <w:rFonts w:ascii="Arial" w:hAnsi="Arial" w:cs="Arial"/>
+                          <w:color w:val="808080" w:themeColor="background1" w:themeShade="80"/>
+                          <w:kern w:val="24"/>
+                          <w:sz w:val="28"/>
+                          <w:szCs w:val="28"/>
+                          <w:lang w:val="es-ES"/>
+                        </w:rPr>
+                        <w:t xml:space="preserve"> das Causas </w:t>
+                      </w:r>
+                      <w:proofErr w:type="spellStart"/>
+                      <w:r>
+                        <w:rPr>
+                          <w:rFonts w:ascii="Arial" w:hAnsi="Arial" w:cs="Arial"/>
+                          <w:color w:val="808080" w:themeColor="background1" w:themeShade="80"/>
+                          <w:kern w:val="24"/>
+                          <w:sz w:val="28"/>
+                          <w:szCs w:val="28"/>
+                          <w:lang w:val="es-ES"/>
+                        </w:rPr>
+                        <w:t>Raízes</w:t>
+                      </w:r>
+                      <w:proofErr w:type="spellEnd"/>
+                      <w:r>
+                        <w:rPr>
+                          <w:rFonts w:ascii="Arial" w:hAnsi="Arial" w:cs="Arial"/>
+                          <w:color w:val="808080" w:themeColor="background1" w:themeShade="80"/>
+                          <w:kern w:val="24"/>
+                          <w:sz w:val="28"/>
+                          <w:szCs w:val="28"/>
+                          <w:lang w:val="es-ES"/>
+                        </w:rPr>
+                        <w:t>:</w:t>
+                      </w:r>
+                    </w:p>
+                  </w:txbxContent>
+                </v:textbox>
+                <w10:wrap anchorx="margin"/>
+              </v:rect>
+            </w:pict>
+          </mc:Fallback>
+        </mc:AlternateContent>
+      </w:r>
+    </w:p>
+    <w:p>
+      <w:pPr>
+        <w:tabs>
+          <w:tab w:val="left" w:pos="2150"/>
+        </w:tabs>
+        <w:rPr>
+          <w:color w:val="000000" w:themeColor="text1"/>
+        </w:rPr>
+      </w:pPr>
+      <w:r>
+        <w:rPr>
+          <w:noProof/>
+          <w:color w:val="000000" w:themeColor="text1"/>
+        </w:rPr>
+        <mc:AlternateContent>
+          <mc:Choice Requires="wps">
+            <w:drawing>
+              <wp:anchor distT="0" distB="0" distL="114300" distR="114300" simplePos="0" relativeHeight="251662336" behindDoc="0" locked="0" layoutInCell="1" allowOverlap="1" wp14:anchorId="7B29E156" wp14:editId="10B68D57">
+                <wp:simplePos x="0" y="0"/>
+                <wp:positionH relativeFrom="column">
+                  <wp:posOffset>39428</wp:posOffset>
+                </wp:positionH>
+                <wp:positionV relativeFrom="paragraph">
+                  <wp:posOffset>3702</wp:posOffset>
+                </wp:positionV>
+                <wp:extent cx="5736765" cy="379656"/>
+                <wp:effectExtent l="0" t="0" r="0" b="0"/>
+                <wp:wrapNone/>
+                <wp:docPr id="10" name="CaixaDeTexto 9"/>
+                <wp:cNvGraphicFramePr/>
+                <a:graphic xmlns:a="http://schemas.openxmlformats.org/drawingml/2006/main">
+                  <a:graphicData uri="http://schemas.microsoft.com/office/word/2010/wordprocessingShape">
+                    <wps:wsp>
+                      <wps:cNvSpPr txBox="1"/>
+                      <wps:spPr>
+                        <a:xfrm>
+                          <a:off x="0" y="0"/>
+                          <a:ext cx="5736765" cy="379656"/>
+                        </a:xfrm>
+                        <a:prstGeom prst="rect">
+                          <a:avLst/>
+                        </a:prstGeom>
+                        <a:noFill/>
+                      </wps:spPr>
+                      <wps:txbx>
+                        <w:txbxContent>
+                          <w:p>
+                            <w:pPr>
+                              <w:pStyle w:val="NormalWeb"/>
+                              <w:spacing w:before="0" w:beforeAutospacing="0" w:after="0" w:afterAutospacing="0"/>
+                            </w:pPr>
+                            <w:r>
+                              <w:rPr>
+                                <w:rFonts w:ascii="Arial" w:hAnsi="Arial" w:cs="Arial"/>
+                                <w:color w:val="000000" w:themeColor="text1"/>
+                                <w:kern w:val="24"/>
+                                <w:sz w:val="36"/>
+                                <w:szCs w:val="36"/>
+                              </w:rPr>
+                              <w:t>1. Promove</w:t>
+                            </w:r>
+                          </w:p>
+                        </w:txbxContent>
+                      </wps:txbx>
+                      <wps:bodyPr wrap="square" rtlCol="0">
+                        <a:spAutoFit/>
+                      </wps:bodyPr>
+                    </wps:wsp>
+                  </a:graphicData>
+                </a:graphic>
+              </wp:anchor>
+            </w:drawing>
+          </mc:Choice>
+          <mc:Fallback>
+            <w:pict>
+              <v:shapetype w14:anchorId="7B29E156" id="_x0000_t202" coordsize="21600,21600" o:spt="202" path="m,l,21600r21600,l21600,xe">
+                <v:stroke joinstyle="miter"/>
+                <v:path gradientshapeok="t" o:connecttype="rect"/>
+              </v:shapetype>
+              <v:shape id="CaixaDeTexto 9" o:spid="_x0000_s1027" type="#_x0000_t202" style="position:absolute;margin-left:3.1pt;margin-top:.3pt;width:451.7pt;height:29.9pt;z-index:251662336;visibility:visible;mso-wrap-style:square;mso-wrap-distance-left:9pt;mso-wrap-distance-top:0;mso-wrap-distance-right:9pt;mso-wrap-distance-bottom:0;mso-position-horizontal:absolute;mso-position-horizontal-relative:text;mso-position-vertical:absolute;mso-position-vertical-relative:text;v-text-anchor:top" o:gfxdata="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" filled="f" stroked="f">
+                <v:textbox style="mso-fit-shape-to-text:t">
+                  <w:txbxContent>
+                    <w:p>
+                      <w:pPr>
+                        <w:pStyle w:val="NormalWeb"/>
+                        <w:spacing w:before="0" w:beforeAutospacing="0" w:after="0" w:afterAutospacing="0"/>
+                      </w:pPr>
+                      <w:r>
+                        <w:rPr>
+                          <w:rFonts w:ascii="Arial" w:hAnsi="Arial" w:cs="Arial"/>
+                          <w:color w:val="000000" w:themeColor="text1"/>
+                          <w:kern w:val="24"/>
+                          <w:sz w:val="36"/>
+                          <w:szCs w:val="36"/>
+                        </w:rPr>
+                        <w:t>1. Promove</w:t>
+                      </w:r>
+                    </w:p>
+                  </w:txbxContent>
+                </v:textbox>
+              </v:shape>
+            </w:pict>
+          </mc:Fallback>
+        </mc:AlternateContent>
+      </w:r>
+      <w:r>
+        <w:rPr>
+          <w:color w:val="000000" w:themeColor="text1"/>
+        </w:rPr>
+        <w:tab/>
+      </w:r>
+    </w:p>
+    <w:p>
+      <w:pPr>
+        <w:rPr>
+          <w:color w:val="000000" w:themeColor="text1"/>
+          <w:kern w:val="24"/>
+        </w:rPr>
+      </w:pPr>
+    </w:p>
+    <w:p>
+      <w:pPr>
+        <w:spacing w:line="240" w:lineRule="auto"/>
+        <w:rPr>
+          <w:color w:val="000000" w:themeColor="text1"/>
+        </w:rPr>
+      </w:pPr>
+    </w:p>
+    <w:p>
+      <w:pPr>
+        <w:tabs>
+          <w:tab w:val="left" w:pos="2150"/>
+        </w:tabs>
+        <w:rPr>
+          <w:color w:val="000000" w:themeColor="text1"/>
+        </w:rPr>
+      </w:pPr>
+      <w:r>
+        <w:rPr>
+          <w:noProof/>
+          <w:color w:val="000000" w:themeColor="text1"/>
+        </w:rPr>
+        <mc:AlternateContent>
+          <mc:Choice Requires="wps">
+            <w:drawing>
+              <wp:anchor distT="45720" distB="45720" distL="114300" distR="114300" simplePos="0" relativeHeight="251659264" behindDoc="0" locked="0" layoutInCell="1" allowOverlap="1" wp14:anchorId="4D7178EA" wp14:editId="153881C3">
+                <wp:simplePos x="0" y="0"/>
+                <wp:positionH relativeFrom="column">
+                  <wp:posOffset>1661006</wp:posOffset>
+                </wp:positionH>
+                <wp:positionV relativeFrom="paragraph">
+                  <wp:posOffset>202474</wp:posOffset>
+                </wp:positionV>
+                <wp:extent cx="2360930" cy="1935480"/>
+                <wp:effectExtent l="342900" t="133350" r="340360" b="140970"/>
+                <wp:wrapSquare wrapText="bothSides"/>
+                <wp:docPr id="8" name="Caixa de Texto 2"/>
+                <wp:cNvGraphicFramePr>
+                  <a:graphicFrameLocks xmlns:a="http://schemas.openxmlformats.org/drawingml/2006/main"/>
+                </wp:cNvGraphicFramePr>
+                <a:graphic xmlns:a="http://schemas.openxmlformats.org/drawingml/2006/main">
+                  <a:graphicData uri="http://schemas.microsoft.com/office/word/2010/wordprocessingShape">
+                    <wps:wsp>
+                      <wps:cNvSpPr txBox="1">
+                        <a:spLocks noChangeArrowheads="1"/>
+                      </wps:cNvSpPr>
+                      <wps:spPr bwMode="auto">
+                        <a:xfrm rot="9716448">
+                          <a:off x="0" y="0"/>
+                          <a:ext cx="2360930" cy="1935480"/>
+                        </a:xfrm>
+                        <a:prstGeom prst="rect">
+                          <a:avLst/>
+                        </a:prstGeom>
+                        <a:solidFill>
+                          <a:srgbClr val="FFFFFF"/>
+                        </a:solidFill>
+                        <a:ln w="9525">
+                          <a:noFill/>
+                          <a:miter lim="800000"/>
+                          <a:headEnd/>
+                          <a:tailEnd/>
+                        </a:ln>
+                        <a:scene3d>
+                          <a:camera prst="orthographicFront"/>
+                          <a:lightRig rig="threePt" dir="t"/>
+                        </a:scene3d>
+                        <a:sp3d contourW="12700">
+                          <a:contourClr>
+                            <a:schemeClr val="bg1">
+                              <a:lumMod val="95000"/>
+                            </a:schemeClr>
+                          </a:contourClr>
+                        </a:sp3d>
+                      </wps:spPr>
+                      <wps:txbx>
+                        <w:txbxContent>
+                          <w:p/>
+                        </w:txbxContent>
+                      </wps:txbx>
+                      <wps:bodyPr rot="0" vert="vert270" wrap="square" lIns="91440" tIns="45720" rIns="91440" bIns="45720" anchor="t" anchorCtr="0">
+                        <a:spAutoFit/>
+                      </wps:bodyPr>
+                    </wps:wsp>
+                  </a:graphicData>
+                </a:graphic>
+                <wp14:sizeRelH relativeFrom="margin">
+                  <wp14:pctWidth>0</wp14:pctWidth>
+                </wp14:sizeRelH>
+                <wp14:sizeRelV relativeFrom="margin">
+                  <wp14:pctHeight>0</wp14:pctHeight>
+                </wp14:sizeRelV>
+              </wp:anchor>
+            </w:drawing>
+          </mc:Choice>
+          <mc:Fallback>
+            <w:pict>
+              <v:shape w14:anchorId="4D7178EA" id="Caixa de Texto 2" o:spid="_x0000_s1028" type="#_x0000_t202" style="position:absolute;margin-left:130.8pt;margin-top:15.95pt;width:185.9pt;height:152.4pt;rotation:10612952fd;z-index:251659264;visibility:visible;mso-wrap-style:square;mso-width-percent:0;mso-height-percent:0;mso-wrap-distance-left:9pt;mso-wrap-distance-top:3.6pt;mso-wrap-distance-right:9pt;mso-wrap-distance-bottom:3.6pt;mso-position-horizontal:absolute;mso-position-horizontal-relative:text;mso-position-vertical:absolute;mso-position-vertical-relative:text;mso-width-percent:0;mso-height-percent:0;mso-width-relative:margin;mso-height-relative:margin;v-text-anchor:top" o:gfxdata="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" stroked="f">
+                <v:textbox style="layout-flow:vertical;mso-layout-flow-alt:bottom-to-top;mso-fit-shape-to-text:t">
+                  <w:txbxContent>
+                    <w:p/>
+                  </w:txbxContent>
+                </v:textbox>
+                <w10:wrap type="square"/>
+              </v:shape>
+            </w:pict>
+          </mc:Fallback>
+        </mc:AlternateContent>
+      </w:r>
+      <w:r>
+        <w:rPr>
+          <w:color w:val="000000" w:themeColor="text1"/>
+        </w:rPr>
+        <w:tab/>
+      </w:r>
+    </w:p>
+    <w:p>
+      <w:pPr>
+        <w:rPr>
+          <w:color w:val="000000" w:themeColor="text1"/>
+          <w:kern w:val="24"/>
+        </w:rPr>
+      </w:pPr>
+      <w:r>
+        <w:rPr>
+          <w:noProof/>
+          <w:color w:val="000000" w:themeColor="text1"/>
+        </w:rPr>
+        <mc:AlternateContent>
+          <mc:Choice Requires="wpg">
+            <w:drawing>
+              <wp:anchor distT="0" distB="0" distL="114300" distR="114300" simplePos="0" relativeHeight="251664384" behindDoc="0" locked="0" layoutInCell="1" allowOverlap="1" wp14:anchorId="46590810" wp14:editId="60973643">
+                <wp:simplePos x="0" y="0"/>
+                <wp:positionH relativeFrom="margin">
+                  <wp:posOffset>-169545</wp:posOffset>
+                </wp:positionH>
+                <wp:positionV relativeFrom="paragraph">
+                  <wp:posOffset>67945</wp:posOffset>
+                </wp:positionV>
+                <wp:extent cx="10028555" cy="4514850"/>
+                <wp:effectExtent l="0" t="0" r="0" b="19050"/>
+                <wp:wrapNone/>
+                <wp:docPr id="12" name="Grupo 21"/>
+                <wp:cNvGraphicFramePr/>
+                <a:graphic xmlns:a="http://schemas.openxmlformats.org/drawingml/2006/main">
+                  <a:graphicData uri="http://schemas.microsoft.com/office/word/2010/wordprocessingGroup">
+                    <wpg:wgp>
+                      <wpg:cNvGrpSpPr/>
+                      <wpg:grpSpPr>
+                        <a:xfrm>
+                          <a:off x="0" y="0"/>
+                          <a:ext cx="10028555" cy="4514850"/>
+                          <a:chOff x="1681324" y="969836"/>
+                          <a:chExt cx="10152979" cy="3820666"/>
+                        </a:xfrm>
+                      </wpg:grpSpPr>
+                      <wpg:grpSp>
+                        <wpg:cNvPr id="13" name="Grupo 16"/>
+                        <wpg:cNvGrpSpPr/>
+                        <wpg:grpSpPr>
+                          <a:xfrm>
+                            <a:off x="1681324" y="1183165"/>
+                            <a:ext cx="10152979" cy="3394143"/>
+                            <a:chOff x="1681324" y="1183165"/>
+                            <a:chExt cx="10152979" cy="3394143"/>
+                          </a:xfrm>
+                        </wpg:grpSpPr>
+                        <wps:wsp>
+                          <wps:cNvPr id="17" name="Conector de seta reta 2"/>
+                          <wps:cNvCnPr/>
+                          <wps:spPr>
+                            <a:xfrm flipV="1">
+                              <a:off x="1681324" y="2999419"/>
+                              <a:ext cx="8586935" cy="13610"/>
+                            </a:xfrm>
+                            <a:prstGeom prst="straightConnector1">
+                              <a:avLst/>
+                            </a:prstGeom>
+                            <a:ln>
+                              <a:headEnd w="lg" len="lg"/>
+                              <a:tailEnd type="triangle" w="lg" len="lg"/>
+                            </a:ln>
+                          </wps:spPr>
+                          <wps:style>
+                            <a:lnRef idx="1">
+                              <a:schemeClr val="accent1"/>
+                            </a:lnRef>
+                            <a:fillRef idx="0">
+                              <a:schemeClr val="accent1"/>
+                            </a:fillRef>
+                            <a:effectRef idx="0">
+                              <a:schemeClr val="accent1"/>
+                            </a:effectRef>
+                            <a:fontRef idx="minor">
+                              <a:schemeClr val="tx1"/>
+                            </a:fontRef>
+                          </wps:style>
+                          <wps:bodyPr/>
+                        </wps:wsp>
+                        <wps:wsp>
+                          <wps:cNvPr id="18" name="CaixaDeTexto 11"/>
+                          <wps:cNvSpPr txBox="1"/>
+                          <wps:spPr>
+                            <a:xfrm>
+                              <a:off x="9853622" y="2711190"/>
+                              <a:ext cx="1980681" cy="549725"/>
+                            </a:xfrm>
+                            <a:prstGeom prst="rect">
+                              <a:avLst/>
+                            </a:prstGeom>
+                            <a:noFill/>
+                          </wps:spPr>
+                          <wps:txbx>
+                            <w:txbxContent>
+                              <w:p>
+                                <w:pPr>
+                                  <w:pStyle w:val="NormalWeb"/>
+                                  <w:spacing w:before="0" w:beforeAutospacing="0" w:after="0" w:afterAutospacing="0"/>
+                                </w:pPr>
+                                <w:r>
+                                  <w:rPr>
+                                    <w:rFonts w:asciiTheme="minorHAnsi" w:hAnsi="Calibri" w:cstheme="minorBidi"/>
+                                    <w:b/>
+                                    <w:bCs/>
+                                    <w:color w:val="000000" w:themeColor="text1"/>
+                                    <w:kern w:val="24"/>
+                                    <w:sz w:val="36"/>
+                                    <w:szCs w:val="36"/>
+                                  </w:rPr>
+                                  <w:t>Descentraliza</w:t>
+                                </w:r>
+                                <w:r>
+                                  <w:rPr>
+                                    <w:rFonts w:asciiTheme="minorHAnsi" w:hAnsi="Calibri" w:cstheme="minorBidi"/>
+                                    <w:b/>
+                                    <w:bCs/>
+                                    <w:color w:val="000000" w:themeColor="text1"/>
+                                    <w:kern w:val="24"/>
+                                    <w:sz w:val="36"/>
+                                    <w:szCs w:val="36"/>
+                                  </w:rPr>
+                                  <w:t>çã</w:t>
+                                </w:r>
+                                <w:r>
+                                  <w:rPr>
+                                    <w:rFonts w:asciiTheme="minorHAnsi" w:hAnsi="Calibri" w:cstheme="minorBidi"/>
+                                    <w:b/>
+                                    <w:bCs/>
+                                    <w:color w:val="000000" w:themeColor="text1"/>
+                                    <w:kern w:val="24"/>
+                                    <w:sz w:val="36"/>
+                                    <w:szCs w:val="36"/>
+                                  </w:rPr>
+                                  <w:t>o da Informa</w:t>
+                                </w:r>
+                                <w:r>
+                                  <w:rPr>
+                                    <w:rFonts w:asciiTheme="minorHAnsi" w:hAnsi="Calibri" w:cstheme="minorBidi"/>
+                                    <w:b/>
+                                    <w:bCs/>
+                                    <w:color w:val="000000" w:themeColor="text1"/>
+                                    <w:kern w:val="24"/>
+                                    <w:sz w:val="36"/>
+                                    <w:szCs w:val="36"/>
+                                  </w:rPr>
+                                  <w:t>çã</w:t>
+                                </w:r>
+                                <w:r>
+                                  <w:rPr>
+                                    <w:rFonts w:asciiTheme="minorHAnsi" w:hAnsi="Calibri" w:cstheme="minorBidi"/>
+                                    <w:b/>
+                                    <w:bCs/>
+                                    <w:color w:val="000000" w:themeColor="text1"/>
+                                    <w:kern w:val="24"/>
+                                    <w:sz w:val="36"/>
+                                    <w:szCs w:val="36"/>
+                                  </w:rPr>
+                                  <w:t>o</w:t>
+                                </w:r>
+                              </w:p>
+                            </w:txbxContent>
+                          </wps:txbx>
+                          <wps:bodyPr wrap="square" rtlCol="0">
+                            <a:noAutofit/>
+                          </wps:bodyPr>
+                        </wps:wsp>
+                        <wps:wsp>
+                          <wps:cNvPr id="19" name="Conector reto 19"/>
+                          <wps:cNvCnPr>
+                            <a:cxnSpLocks/>
+                            <a:stCxn id="25" idx="2"/>
+                          </wps:cNvCnPr>
+                          <wps:spPr>
+                            <a:xfrm>
+                              <a:off x="3658876" y="1192952"/>
+                              <a:ext cx="1390639" cy="1806514"/>
+                            </a:xfrm>
+                            <a:prstGeom prst="line">
+                              <a:avLst/>
+                            </a:prstGeom>
+                          </wps:spPr>
+                          <wps:style>
+                            <a:lnRef idx="1">
+                              <a:schemeClr val="accent1"/>
+                            </a:lnRef>
+                            <a:fillRef idx="0">
+                              <a:schemeClr val="accent1"/>
+                            </a:fillRef>
+                            <a:effectRef idx="0">
+                              <a:schemeClr val="accent1"/>
+                            </a:effectRef>
+                            <a:fontRef idx="minor">
+                              <a:schemeClr val="tx1"/>
+                            </a:fontRef>
+                          </wps:style>
+                          <wps:bodyPr/>
+                        </wps:wsp>
+                        <wps:wsp>
+                          <wps:cNvPr id="20" name="Conector reto 20"/>
+                          <wps:cNvCnPr>
+                            <a:cxnSpLocks/>
+                            <a:stCxn id="26" idx="2"/>
+                          </wps:cNvCnPr>
+                          <wps:spPr>
+                            <a:xfrm>
+                              <a:off x="6016536" y="1184095"/>
+                              <a:ext cx="1343857" cy="1815371"/>
+                            </a:xfrm>
+                            <a:prstGeom prst="line">
+                              <a:avLst/>
+                            </a:prstGeom>
+                          </wps:spPr>
+                          <wps:style>
+                            <a:lnRef idx="1">
+                              <a:schemeClr val="accent1"/>
+                            </a:lnRef>
+                            <a:fillRef idx="0">
+                              <a:schemeClr val="accent1"/>
+                            </a:fillRef>
+                            <a:effectRef idx="0">
+                              <a:schemeClr val="accent1"/>
+                            </a:effectRef>
+                            <a:fontRef idx="minor">
+                              <a:schemeClr val="tx1"/>
+                            </a:fontRef>
+                          </wps:style>
+                          <wps:bodyPr/>
+                        </wps:wsp>
+                        <wps:wsp>
+                          <wps:cNvPr id="21" name="Conector reto 21"/>
+                          <wps:cNvCnPr>
+                            <a:cxnSpLocks/>
+                            <a:stCxn id="27" idx="2"/>
+                          </wps:cNvCnPr>
+                          <wps:spPr>
+                            <a:xfrm>
+                              <a:off x="8532446" y="1183165"/>
+                              <a:ext cx="1333802" cy="1816301"/>
+                            </a:xfrm>
+                            <a:prstGeom prst="line">
+                              <a:avLst/>
+                            </a:prstGeom>
+                          </wps:spPr>
+                          <wps:style>
+                            <a:lnRef idx="1">
+                              <a:schemeClr val="accent1"/>
+                            </a:lnRef>
+                            <a:fillRef idx="0">
+                              <a:schemeClr val="accent1"/>
+                            </a:fillRef>
+                            <a:effectRef idx="0">
+                              <a:schemeClr val="accent1"/>
+                            </a:effectRef>
+                            <a:fontRef idx="minor">
+                              <a:schemeClr val="tx1"/>
+                            </a:fontRef>
+                          </wps:style>
+                          <wps:bodyPr/>
+                        </wps:wsp>
+                        <wps:wsp>
+                          <wps:cNvPr id="22" name="Conector reto 22"/>
+                          <wps:cNvCnPr>
+                            <a:cxnSpLocks/>
+                          </wps:cNvCnPr>
+                          <wps:spPr>
+                            <a:xfrm flipV="1">
+                              <a:off x="2991449" y="3013077"/>
+                              <a:ext cx="2074763" cy="1564231"/>
+                            </a:xfrm>
+                            <a:prstGeom prst="line">
+                              <a:avLst/>
+                            </a:prstGeom>
+                          </wps:spPr>
+                          <wps:style>
+                            <a:lnRef idx="1">
+                              <a:schemeClr val="accent1"/>
+                            </a:lnRef>
+                            <a:fillRef idx="0">
+                              <a:schemeClr val="accent1"/>
+                            </a:fillRef>
+                            <a:effectRef idx="0">
+                              <a:schemeClr val="accent1"/>
+                            </a:effectRef>
+                            <a:fontRef idx="minor">
+                              <a:schemeClr val="tx1"/>
+                            </a:fontRef>
+                          </wps:style>
+                          <wps:bodyPr/>
+                        </wps:wsp>
+                        <wps:wsp>
+                          <wps:cNvPr id="23" name="Conector reto 23"/>
+                          <wps:cNvCnPr/>
+                          <wps:spPr>
+                            <a:xfrm flipV="1">
+                              <a:off x="6095542" y="2999466"/>
+                              <a:ext cx="1264851" cy="1566000"/>
+                            </a:xfrm>
+                            <a:prstGeom prst="line">
+                              <a:avLst/>
+                            </a:prstGeom>
+                          </wps:spPr>
+                          <wps:style>
+                            <a:lnRef idx="1">
+                              <a:schemeClr val="accent1"/>
+                            </a:lnRef>
+                            <a:fillRef idx="0">
+                              <a:schemeClr val="accent1"/>
+                            </a:fillRef>
+                            <a:effectRef idx="0">
+                              <a:schemeClr val="accent1"/>
+                            </a:effectRef>
+                            <a:fontRef idx="minor">
+                              <a:schemeClr val="tx1"/>
+                            </a:fontRef>
+                          </wps:style>
+                          <wps:bodyPr/>
+                        </wps:wsp>
+                        <wps:wsp>
+                          <wps:cNvPr id="24" name="Conector reto 24"/>
+                          <wps:cNvCnPr/>
+                          <wps:spPr>
+                            <a:xfrm flipV="1">
+                              <a:off x="8601397" y="2995108"/>
+                              <a:ext cx="1264851" cy="1566000"/>
+                            </a:xfrm>
+                            <a:prstGeom prst="line">
+                              <a:avLst/>
+                            </a:prstGeom>
+                          </wps:spPr>
+                          <wps:style>
+                            <a:lnRef idx="1">
+                              <a:schemeClr val="accent1"/>
+                            </a:lnRef>
+                            <a:fillRef idx="0">
+                              <a:schemeClr val="accent1"/>
+                            </a:fillRef>
+                            <a:effectRef idx="0">
+                              <a:schemeClr val="accent1"/>
+                            </a:effectRef>
+                            <a:fontRef idx="minor">
+                              <a:schemeClr val="tx1"/>
+                            </a:fontRef>
+                          </wps:style>
+                          <wps:bodyPr/>
+                        </wps:wsp>
+                      </wpg:grpSp>
+                      <wps:wsp>
+                        <wps:cNvPr id="25" name="CaixaDeTexto 24"/>
+                        <wps:cNvSpPr txBox="1"/>
+                        <wps:spPr>
+                          <a:xfrm>
+                            <a:off x="3003238" y="979623"/>
+                            <a:ext cx="1311275" cy="213329"/>
+                          </a:xfrm>
+                          <a:prstGeom prst="rect">
+                            <a:avLst/>
+                          </a:prstGeom>
+                          <a:noFill/>
+                          <a:ln>
+                            <a:solidFill>
+                              <a:schemeClr val="accent1"/>
+                            </a:solidFill>
+                          </a:ln>
+                        </wps:spPr>
+                        <wps:txbx>
+                          <w:txbxContent>
+                            <w:p>
+                              <w:pPr>
+                                <w:pStyle w:val="NormalWeb"/>
+                                <w:spacing w:before="0" w:beforeAutospacing="0" w:after="0" w:afterAutospacing="0"/>
+                                <w:jc w:val="center"/>
+                              </w:pPr>
+                              <w:r>
+                                <w:rPr>
+                                  <w:rFonts w:ascii="Arial" w:hAnsi="Arial" w:cs="Arial"/>
+                                  <w:color w:val="808080" w:themeColor="background1" w:themeShade="80"/>
+                                  <w:kern w:val="24"/>
+                                  <w:sz w:val="22"/>
+                                  <w:szCs w:val="22"/>
+                                </w:rPr>
+                                <w:t>MÉTODO</w:t>
+                              </w:r>
+                            </w:p>
+                          </w:txbxContent>
+                        </wps:txbx>
+                        <wps:bodyPr wrap="square" rtlCol="0">
+                          <a:noAutofit/>
+                        </wps:bodyPr>
+                      </wps:wsp>
+                      <wps:wsp>
+                        <wps:cNvPr id="26" name="CaixaDeTexto 25"/>
+                        <wps:cNvSpPr txBox="1"/>
+                        <wps:spPr>
+                          <a:xfrm>
+                            <a:off x="5360898" y="970766"/>
+                            <a:ext cx="1311275" cy="213329"/>
+                          </a:xfrm>
+                          <a:prstGeom prst="rect">
+                            <a:avLst/>
+                          </a:prstGeom>
+                          <a:noFill/>
+                          <a:ln>
+                            <a:solidFill>
+                              <a:schemeClr val="accent1"/>
+                            </a:solidFill>
+                          </a:ln>
+                        </wps:spPr>
+                        <wps:txbx>
+                          <w:txbxContent>
+                            <w:p>
+                              <w:pPr>
+                                <w:pStyle w:val="NormalWeb"/>
+                                <w:spacing w:before="0" w:beforeAutospacing="0" w:after="0" w:afterAutospacing="0"/>
+                                <w:jc w:val="center"/>
+                              </w:pPr>
+                              <w:r>
+                                <w:rPr>
+                                  <w:rFonts w:ascii="Arial" w:hAnsi="Arial" w:cs="Arial"/>
+                                  <w:color w:val="808080" w:themeColor="background1" w:themeShade="80"/>
+                                  <w:kern w:val="24"/>
+                                  <w:sz w:val="22"/>
+                                  <w:szCs w:val="22"/>
+                                </w:rPr>
+                                <w:t>MÁQUINA</w:t>
+                              </w:r>
+                            </w:p>
+                          </w:txbxContent>
+                        </wps:txbx>
+                        <wps:bodyPr wrap="square" rtlCol="0">
+                          <a:noAutofit/>
+                        </wps:bodyPr>
+                      </wps:wsp>
+                      <wps:wsp>
+                        <wps:cNvPr id="27" name="CaixaDeTexto 26"/>
+                        <wps:cNvSpPr txBox="1"/>
+                        <wps:spPr>
+                          <a:xfrm>
+                            <a:off x="7876490" y="969836"/>
+                            <a:ext cx="1311910" cy="213329"/>
+                          </a:xfrm>
+                          <a:prstGeom prst="rect">
+                            <a:avLst/>
+                          </a:prstGeom>
+                          <a:noFill/>
+                          <a:ln>
+                            <a:solidFill>
+                              <a:schemeClr val="accent1"/>
+                            </a:solidFill>
+                          </a:ln>
+                        </wps:spPr>
+                        <wps:txbx>
+                          <w:txbxContent>
+                            <w:p>
+                              <w:pPr>
+                                <w:pStyle w:val="NormalWeb"/>
+                                <w:spacing w:before="0" w:beforeAutospacing="0" w:after="0" w:afterAutospacing="0"/>
+                                <w:jc w:val="center"/>
+                              </w:pPr>
+                              <w:r>
+                                <w:rPr>
+                                  <w:rFonts w:ascii="Arial" w:hAnsi="Arial" w:cs="Arial"/>
+                                  <w:color w:val="808080" w:themeColor="background1" w:themeShade="80"/>
+                                  <w:kern w:val="24"/>
+                                  <w:sz w:val="22"/>
+                                  <w:szCs w:val="22"/>
+                                </w:rPr>
+                                <w:t>MEDIDA</w:t>
+                              </w:r>
+                            </w:p>
+                          </w:txbxContent>
+                        </wps:txbx>
+                        <wps:bodyPr wrap="square" rtlCol="0">
+                          <a:noAutofit/>
+                        </wps:bodyPr>
+                      </wps:wsp>
+                      <wps:wsp>
+                        <wps:cNvPr id="28" name="CaixaDeTexto 27"/>
+                        <wps:cNvSpPr txBox="1"/>
+                        <wps:spPr>
+                          <a:xfrm>
+                            <a:off x="2335560" y="4577173"/>
+                            <a:ext cx="1311910" cy="213329"/>
+                          </a:xfrm>
+                          <a:prstGeom prst="rect">
+                            <a:avLst/>
+                          </a:prstGeom>
+                          <a:noFill/>
+                          <a:ln>
+                            <a:solidFill>
+                              <a:schemeClr val="accent1"/>
+                            </a:solidFill>
+                          </a:ln>
+                        </wps:spPr>
+                        <wps:txbx>
+                          <w:txbxContent>
+                            <w:p>
+                              <w:pPr>
+                                <w:pStyle w:val="NormalWeb"/>
+                                <w:spacing w:before="0" w:beforeAutospacing="0" w:after="0" w:afterAutospacing="0"/>
+                                <w:jc w:val="center"/>
+                              </w:pPr>
+                              <w:r>
+                                <w:rPr>
+                                  <w:rFonts w:ascii="Arial" w:hAnsi="Arial" w:cs="Arial"/>
+                                  <w:color w:val="808080" w:themeColor="background1" w:themeShade="80"/>
+                                  <w:kern w:val="24"/>
+                                  <w:sz w:val="22"/>
+                                  <w:szCs w:val="22"/>
+                                </w:rPr>
+                                <w:t>MEIO AMBIENTE</w:t>
+                              </w:r>
+                            </w:p>
+                          </w:txbxContent>
+                        </wps:txbx>
+                        <wps:bodyPr wrap="square" rtlCol="0">
+                          <a:noAutofit/>
+                        </wps:bodyPr>
+                      </wps:wsp>
+                      <wps:wsp>
+                        <wps:cNvPr id="29" name="CaixaDeTexto 28"/>
+                        <wps:cNvSpPr txBox="1"/>
+                        <wps:spPr>
+                          <a:xfrm>
+                            <a:off x="5550107" y="4561047"/>
+                            <a:ext cx="1311910" cy="213329"/>
+                          </a:xfrm>
+                          <a:prstGeom prst="rect">
+                            <a:avLst/>
+                          </a:prstGeom>
+                          <a:noFill/>
+                          <a:ln>
+                            <a:solidFill>
+                              <a:schemeClr val="accent1"/>
+                            </a:solidFill>
+                          </a:ln>
+                        </wps:spPr>
+                        <wps:txbx>
+                          <w:txbxContent>
+                            <w:p>
+                              <w:pPr>
+                                <w:pStyle w:val="NormalWeb"/>
+                                <w:spacing w:before="0" w:beforeAutospacing="0" w:after="0" w:afterAutospacing="0"/>
+                                <w:jc w:val="center"/>
+                              </w:pPr>
+                              <w:r>
+                                <w:rPr>
+                                  <w:rFonts w:ascii="Arial" w:hAnsi="Arial" w:cs="Arial"/>
+                                  <w:color w:val="808080" w:themeColor="background1" w:themeShade="80"/>
+                                  <w:kern w:val="24"/>
+                                  <w:sz w:val="22"/>
+                                  <w:szCs w:val="22"/>
+                                </w:rPr>
+                                <w:t>MÃO-DE-OBRA</w:t>
+                              </w:r>
+                            </w:p>
+                          </w:txbxContent>
+                        </wps:txbx>
+                        <wps:bodyPr wrap="square" rtlCol="0">
+                          <a:noAutofit/>
+                        </wps:bodyPr>
+                      </wps:wsp>
+                      <wps:wsp>
+                        <wps:cNvPr id="30" name="CaixaDeTexto 29"/>
+                        <wps:cNvSpPr txBox="1"/>
+                        <wps:spPr>
+                          <a:xfrm>
+                            <a:off x="8128523" y="4561047"/>
+                            <a:ext cx="1311275" cy="213329"/>
+                          </a:xfrm>
+                          <a:prstGeom prst="rect">
+                            <a:avLst/>
+                          </a:prstGeom>
+                          <a:noFill/>
+                          <a:ln>
+                            <a:solidFill>
+                              <a:schemeClr val="accent1"/>
+                            </a:solidFill>
+                          </a:ln>
+                        </wps:spPr>
+                        <wps:txbx>
+                          <w:txbxContent>
+                            <w:p>
+                              <w:pPr>
+                                <w:pStyle w:val="NormalWeb"/>
+                                <w:spacing w:before="0" w:beforeAutospacing="0" w:after="0" w:afterAutospacing="0"/>
+                                <w:jc w:val="center"/>
+                              </w:pPr>
+                              <w:r>
+                                <w:rPr>
+                                  <w:rFonts w:ascii="Arial" w:hAnsi="Arial" w:cs="Arial"/>
+                                  <w:color w:val="808080" w:themeColor="background1" w:themeShade="80"/>
+                                  <w:kern w:val="24"/>
+                                  <w:sz w:val="22"/>
+                                  <w:szCs w:val="22"/>
+                                </w:rPr>
+                                <w:t>MATERIAL</w:t>
+                              </w:r>
+                            </w:p>
+                          </w:txbxContent>
+                        </wps:txbx>
+                        <wps:bodyPr wrap="square" rtlCol="0">
+                          <a:noAutofit/>
+                        </wps:bodyPr>
+                      </wps:wsp>
+                    </wpg:wgp>
+                  </a:graphicData>
+                </a:graphic>
+                <wp14:sizeRelH relativeFrom="margin">
+                  <wp14:pctWidth>0</wp14:pctWidth>
+                </wp14:sizeRelH>
+              </wp:anchor>
+            </w:drawing>
+          </mc:Choice>
+          <mc:Fallback>
+            <w:pict>
+              <v:group w14:anchorId="46590810" id="Grupo 21" o:spid="_x0000_s1029" style="position:absolute;margin-left:-13.35pt;margin-top:5.35pt;width:789.65pt;height:355.5pt;z-index:251664384;mso-position-horizontal-relative:margin;mso-width-relative:margin" coordorigin="16813,9698" coordsize="101529,38206" o:gfxdata="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">
+                <v:group id="Grupo 16" o:spid="_x0000_s1030" style="position:absolute;left:16813;top:11831;width:101530;height:33942" coordorigin="16813,11831" coordsize="101529,33941" o:gfxdata="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">
+                  <v:shapetype id="_x0000_t32" coordsize="21600,21600" o:spt="32" o:oned="t" path="m,l21600,21600e" filled="f">
+                    <v:path arrowok="t" fillok="f" o:connecttype="none"/>
+                    <o:lock v:ext="edit" shapetype="t"/>
+                  </v:shapetype>
+                  <v:shape id="Conector de seta reta 2" o:spid="_x0000_s1031" type="#_x0000_t32" style="position:absolute;left:16813;top:29994;width:85869;height:136;flip:y;visibility:visible;mso-wrap-style:square" o:connectortype="straight" o:gfxdata="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" strokecolor="#4579b8 [3044]">
+                    <v:stroke startarrowwidth="wide" startarrowlength="long" endarrow="block" endarrowwidth="wide" endarrowlength="long"/>
+                  </v:shape>
+                  <v:shape id="CaixaDeTexto 11" o:spid="_x0000_s1032" type="#_x0000_t202" style="position:absolute;left:98536;top:27111;width:19807;height:5498;visibility:visible;mso-wrap-style:square;v-text-anchor:top" o:gfxdata="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" filled="f" stroked="f">
+                    <v:textbox>
+                      <w:txbxContent>
+                        <w:p>
+                          <w:pPr>
+                            <w:pStyle w:val="NormalWeb"/>
+                            <w:spacing w:before="0" w:beforeAutospacing="0" w:after="0" w:afterAutospacing="0"/>
+                          </w:pPr>
+                          <w:r>
+                            <w:rPr>
+                              <w:rFonts w:asciiTheme="minorHAnsi" w:hAnsi="Calibri" w:cstheme="minorBidi"/>
+                              <w:b/>
+                              <w:bCs/>
+                              <w:color w:val="000000" w:themeColor="text1"/>
+                              <w:kern w:val="24"/>
+                              <w:sz w:val="36"/>
+                              <w:szCs w:val="36"/>
+                            </w:rPr>
+                            <w:t>Descentraliza</w:t>
+                          </w:r>
+                          <w:r>
+                            <w:rPr>
+                              <w:rFonts w:asciiTheme="minorHAnsi" w:hAnsi="Calibri" w:cstheme="minorBidi"/>
+                              <w:b/>
+                              <w:bCs/>
+                              <w:color w:val="000000" w:themeColor="text1"/>
+                              <w:kern w:val="24"/>
+                              <w:sz w:val="36"/>
+                              <w:szCs w:val="36"/>
+                            </w:rPr>
+                            <w:t>çã</w:t>
+                          </w:r>
+                          <w:r>
+                            <w:rPr>
+                              <w:rFonts w:asciiTheme="minorHAnsi" w:hAnsi="Calibri" w:cstheme="minorBidi"/>
+                              <w:b/>
+                              <w:bCs/>
+                              <w:color w:val="000000" w:themeColor="text1"/>
+                              <w:kern w:val="24"/>
+                              <w:sz w:val="36"/>
+                              <w:szCs w:val="36"/>
+                            </w:rPr>
+                            <w:t>o da Informa</w:t>
+                          </w:r>
+                          <w:r>
+                            <w:rPr>
+                              <w:rFonts w:asciiTheme="minorHAnsi" w:hAnsi="Calibri" w:cstheme="minorBidi"/>
+                              <w:b/>
+                              <w:bCs/>
+                              <w:color w:val="000000" w:themeColor="text1"/>
+                              <w:kern w:val="24"/>
+                              <w:sz w:val="36"/>
+                              <w:szCs w:val="36"/>
+                            </w:rPr>
+                            <w:t>çã</w:t>
+                          </w:r>
+                          <w:r>
+                            <w:rPr>
+                              <w:rFonts w:asciiTheme="minorHAnsi" w:hAnsi="Calibri" w:cstheme="minorBidi"/>
+                              <w:b/>
+                              <w:bCs/>
+                              <w:color w:val="000000" w:themeColor="text1"/>
+                              <w:kern w:val="24"/>
+                              <w:sz w:val="36"/>
+                              <w:szCs w:val="36"/>
+                            </w:rPr>
+                            <w:t>o</w:t>
+                          </w:r>
+                        </w:p>
+                      </w:txbxContent>
+                    </v:textbox>
+                  </v:shape>
+                  <v:line id="Conector reto 19" o:spid="_x0000_s1033" style="position:absolute;visibility:visible;mso-wrap-style:square" from="36588,11929" to="50495,29994" o:connectortype="straight" o:gfxdata="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" strokecolor="#4579b8 [3044]">
+                    <o:lock v:ext="edit" shapetype="f"/>
+                  </v:line>
+                  <v:line id="Conector reto 20" o:spid="_x0000_s1034" style="position:absolute;visibility:visible;mso-wrap-style:square" from="60165,11840" to="73603,29994" o:connectortype="straight" o:gfxdata="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" strokecolor="#4579b8 [3044]">
+                    <o:lock v:ext="edit" shapetype="f"/>
+                  </v:line>
+                  <v:line id="Conector reto 21" o:spid="_x0000_s1035" style="position:absolute;visibility:visible;mso-wrap-style:square" from="85324,11831" to="98662,29994" o:connectortype="straight" o:gfxdata="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" strokecolor="#4579b8 [3044]">
+                    <o:lock v:ext="edit" shapetype="f"/>
+                  </v:line>
+                  <v:line id="Conector reto 22" o:spid="_x0000_s1036" style="position:absolute;flip:y;visibility:visible;mso-wrap-style:square" from="29914,30130" to="50662,45773" o:connectortype="straight" o:gfxdata="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" strokecolor="#4579b8 [3044]">
+                    <o:lock v:ext="edit" shapetype="f"/>
+                  </v:line>
+                  <v:line id="Conector reto 23" o:spid="_x0000_s1037" style="position:absolute;flip:y;visibility:visible;mso-wrap-style:square" from="60955,29994" to="73603,45654" o:connectortype="straight" o:gfxdata="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" strokecolor="#4579b8 [3044]"/>
+                  <v:line id="Conector reto 24" o:spid="_x0000_s1038" style="position:absolute;flip:y;visibility:visible;mso-wrap-style:square" from="86013,29951" to="98662,45611" o:connectortype="straight" o:gfxdata="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" strokecolor="#4579b8 [3044]"/>
+                </v:group>
+                <v:shape id="CaixaDeTexto 24" o:spid="_x0000_s1039" type="#_x0000_t202" style="position:absolute;left:30032;top:9796;width:13113;height:2133;visibility:visible;mso-wrap-style:square;v-text-anchor:top" o:gfxdata="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" filled="f" strokecolor="#4f81bd [3204]">
+                  <v:textbox>
+                    <w:txbxContent>
+                      <w:p>
+                        <w:pPr>
+                          <w:pStyle w:val="NormalWeb"/>
+                          <w:spacing w:before="0" w:beforeAutospacing="0" w:after="0" w:afterAutospacing="0"/>
+                          <w:jc w:val="center"/>
+                        </w:pPr>
+                        <w:r>
+                          <w:rPr>
+                            <w:rFonts w:ascii="Arial" w:hAnsi="Arial" w:cs="Arial"/>
+                            <w:color w:val="808080" w:themeColor="background1" w:themeShade="80"/>
+                            <w:kern w:val="24"/>
+                            <w:sz w:val="22"/>
+                            <w:szCs w:val="22"/>
+                          </w:rPr>
+                          <w:t>MÉTODO</w:t>
+                        </w:r>
+                      </w:p>
+                    </w:txbxContent>
+                  </v:textbox>
+                </v:shape>
+                <v:shape id="CaixaDeTexto 25" o:spid="_x0000_s1040" type="#_x0000_t202" style="position:absolute;left:53608;top:9707;width:13113;height:2133;visibility:visible;mso-wrap-style:square;v-text-anchor:top" o:gfxdata="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" filled="f" strokecolor="#4f81bd [3204]">
+                  <v:textbox>
+                    <w:txbxContent>
+                      <w:p>
+                        <w:pPr>
+                          <w:pStyle w:val="NormalWeb"/>
+                          <w:spacing w:before="0" w:beforeAutospacing="0" w:after="0" w:afterAutospacing="0"/>
+                          <w:jc w:val="center"/>
+                        </w:pPr>
+                        <w:r>
+                          <w:rPr>
+                            <w:rFonts w:ascii="Arial" w:hAnsi="Arial" w:cs="Arial"/>
+                            <w:color w:val="808080" w:themeColor="background1" w:themeShade="80"/>
+                            <w:kern w:val="24"/>
+                            <w:sz w:val="22"/>
+                            <w:szCs w:val="22"/>
+                          </w:rPr>
+                          <w:t>MÁQUINA</w:t>
+                        </w:r>
+                      </w:p>
+                    </w:txbxContent>
+                  </v:textbox>
+                </v:shape>
+                <v:shape id="CaixaDeTexto 26" o:spid="_x0000_s1041" type="#_x0000_t202" style="position:absolute;left:78764;top:9698;width:13120;height:2133;visibility:visible;mso-wrap-style:square;v-text-anchor:top" o:gfxdata="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" filled="f" strokecolor="#4f81bd [3204]">
+                  <v:textbox>
+                    <w:txbxContent>
+                      <w:p>
+                        <w:pPr>
+                          <w:pStyle w:val="NormalWeb"/>
+                          <w:spacing w:before="0" w:beforeAutospacing="0" w:after="0" w:afterAutospacing="0"/>
+                          <w:jc w:val="center"/>
+                        </w:pPr>
+                        <w:r>
+                          <w:rPr>
+                            <w:rFonts w:ascii="Arial" w:hAnsi="Arial" w:cs="Arial"/>
+                            <w:color w:val="808080" w:themeColor="background1" w:themeShade="80"/>
+                            <w:kern w:val="24"/>
+                            <w:sz w:val="22"/>
+                            <w:szCs w:val="22"/>
+                          </w:rPr>
+                          <w:t>MEDIDA</w:t>
+                        </w:r>
+                      </w:p>
+                    </w:txbxContent>
+                  </v:textbox>
+                </v:shape>
+                <v:shape id="CaixaDeTexto 27" o:spid="_x0000_s1042" type="#_x0000_t202" style="position:absolute;left:23355;top:45771;width:13119;height:2134;visibility:visible;mso-wrap-style:square;v-text-anchor:top" o:gfxdata="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" filled="f" strokecolor="#4f81bd [3204]">
+                  <v:textbox>
+                    <w:txbxContent>
+                      <w:p>
+                        <w:pPr>
+                          <w:pStyle w:val="NormalWeb"/>
+                          <w:spacing w:before="0" w:beforeAutospacing="0" w:after="0" w:afterAutospacing="0"/>
+                          <w:jc w:val="center"/>
+                        </w:pPr>
+                        <w:r>
+                          <w:rPr>
+                            <w:rFonts w:ascii="Arial" w:hAnsi="Arial" w:cs="Arial"/>
+                            <w:color w:val="808080" w:themeColor="background1" w:themeShade="80"/>
+                            <w:kern w:val="24"/>
+                            <w:sz w:val="22"/>
+                            <w:szCs w:val="22"/>
+                          </w:rPr>
+                          <w:t>MEIO AMBIENTE</w:t>
+                        </w:r>
+                      </w:p>
+                    </w:txbxContent>
+                  </v:textbox>
+                </v:shape>
+                <v:shape id="CaixaDeTexto 28" o:spid="_x0000_s1043" type="#_x0000_t202" style="position:absolute;left:55501;top:45610;width:13119;height:2133;visibility:visible;mso-wrap-style:square;v-text-anchor:top" o:gfxdata="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" filled="f" strokecolor="#4f81bd [3204]">
+                  <v:textbox>
+                    <w:txbxContent>
+                      <w:p>
+                        <w:pPr>
+                          <w:pStyle w:val="NormalWeb"/>
+                          <w:spacing w:before="0" w:beforeAutospacing="0" w:after="0" w:afterAutospacing="0"/>
+                          <w:jc w:val="center"/>
+                        </w:pPr>
+                        <w:r>
+                          <w:rPr>
+                            <w:rFonts w:ascii="Arial" w:hAnsi="Arial" w:cs="Arial"/>
+                            <w:color w:val="808080" w:themeColor="background1" w:themeShade="80"/>
+                            <w:kern w:val="24"/>
+                            <w:sz w:val="22"/>
+                            <w:szCs w:val="22"/>
+                          </w:rPr>
+                          <w:t>MÃO-DE-OBRA</w:t>
+                        </w:r>
+                      </w:p>
+                    </w:txbxContent>
+                  </v:textbox>
+                </v:shape>
+                <v:shape id="CaixaDeTexto 29" o:spid="_x0000_s1044" type="#_x0000_t202" style="position:absolute;left:81285;top:45610;width:13112;height:2133;visibility:visible;mso-wrap-style:square;v-text-anchor:top" o:gfxdata="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" filled="f" strokecolor="#4f81bd [3204]">
+                  <v:textbox>
+                    <w:txbxContent>
+                      <w:p>
+                        <w:pPr>
+                          <w:pStyle w:val="NormalWeb"/>
+                          <w:spacing w:before="0" w:beforeAutospacing="0" w:after="0" w:afterAutospacing="0"/>
+                          <w:jc w:val="center"/>
+                        </w:pPr>
+                        <w:r>
+                          <w:rPr>
+                            <w:rFonts w:ascii="Arial" w:hAnsi="Arial" w:cs="Arial"/>
+                            <w:color w:val="808080" w:themeColor="background1" w:themeShade="80"/>
+                            <w:kern w:val="24"/>
+                            <w:sz w:val="22"/>
+                            <w:szCs w:val="22"/>
+                          </w:rPr>
+                          <w:t>MATERIAL</w:t>
+                        </w:r>
+                      </w:p>
+                    </w:txbxContent>
+                  </v:textbox>
+                </v:shape>
+                <w10:wrap anchorx="margin"/>
+              </v:group>
+            </w:pict>
+          </mc:Fallback>
+        </mc:AlternateContent>
+      </w:r>
+    </w:p>
+    <w:p>
+      <w:pPr>
+        <w:rPr>
+          <w:b/>
+          <w:sz w:val="20"/>
+          <w:szCs w:val="20"/>
+          <w:highlight w:val="white"/>
+        </w:rPr>
+      </w:pPr>
+      <w:r>
+        <w:rPr>
+          <w:noProof/>
+          <w:color w:val="000000" w:themeColor="text1"/>
+        </w:rPr>
+        <mc:AlternateContent>
+          <mc:Choice Requires="wps">
+            <w:drawing>
+              <wp:anchor distT="0" distB="0" distL="114300" distR="114300" simplePos="0" relativeHeight="251665408" behindDoc="0" locked="0" layoutInCell="1" allowOverlap="1" wp14:anchorId="4AD1455E" wp14:editId="595EF5AC">
+                <wp:simplePos x="0" y="0"/>
+                <wp:positionH relativeFrom="column">
+                  <wp:posOffset>4365625</wp:posOffset>
+                </wp:positionH>
+                <wp:positionV relativeFrom="paragraph">
+                  <wp:posOffset>447675</wp:posOffset>
+                </wp:positionV>
+                <wp:extent cx="2581275" cy="762000"/>
+                <wp:effectExtent l="0" t="0" r="0" b="0"/>
+                <wp:wrapNone/>
+                <wp:docPr id="32" name="CaixaDeTexto 31"/>
+                <wp:cNvGraphicFramePr/>
+                <a:graphic xmlns:a="http://schemas.openxmlformats.org/drawingml/2006/main">
+                  <a:graphicData uri="http://schemas.microsoft.com/office/word/2010/wordprocessingShape">
+                    <wps:wsp>
+                      <wps:cNvSpPr txBox="1"/>
+                      <wps:spPr>
+                        <a:xfrm>
+                          <a:off x="0" y="0"/>
+                          <a:ext cx="2581275" cy="762000"/>
+                        </a:xfrm>
+                        <a:prstGeom prst="rect">
+                          <a:avLst/>
+                        </a:prstGeom>
+                        <a:noFill/>
+                      </wps:spPr>
+                      <wps:txbx>
+                        <w:txbxContent>
+                          <w:p>
+                            <w:pPr>
+                              <w:pStyle w:val="NormalWeb"/>
+                              <w:spacing w:before="0" w:beforeAutospacing="0" w:after="0" w:afterAutospacing="0"/>
+                              <w:jc w:val="right"/>
+                              <w:rPr>
+                                <w:rFonts w:ascii="Arial" w:hAnsi="Arial" w:cs="Arial"/>
+                                <w:color w:val="808080" w:themeColor="background1" w:themeShade="80"/>
+                                <w:kern w:val="24"/>
+                                <w:sz w:val="22"/>
+                                <w:szCs w:val="22"/>
+                              </w:rPr>
+                            </w:pPr>
+                            <w:r>
+                              <w:rPr>
+                                <w:rFonts w:ascii="Arial" w:hAnsi="Arial" w:cs="Arial"/>
+                                <w:color w:val="808080" w:themeColor="background1" w:themeShade="80"/>
+                                <w:kern w:val="24"/>
+                                <w:sz w:val="22"/>
+                                <w:szCs w:val="22"/>
+                              </w:rPr>
+                              <w:t xml:space="preserve">A cada 6 meses realizar o acompanhamento de famílias </w:t>
+                            </w:r>
+                          </w:p>
+                          <w:p>
+                            <w:pPr>
+                              <w:pStyle w:val="NormalWeb"/>
+                              <w:spacing w:before="0" w:beforeAutospacing="0" w:after="0" w:afterAutospacing="0"/>
+                              <w:jc w:val="right"/>
+                              <w:rPr>
+                                <w:rFonts w:ascii="Arial" w:hAnsi="Arial" w:cs="Arial"/>
+                                <w:color w:val="808080" w:themeColor="background1" w:themeShade="80"/>
+                                <w:kern w:val="24"/>
+                                <w:sz w:val="22"/>
+                                <w:szCs w:val="22"/>
+                              </w:rPr>
+                            </w:pPr>
+                            <w:r>
+                              <w:rPr>
+                                <w:rFonts w:ascii="Arial" w:hAnsi="Arial" w:cs="Arial"/>
+                                <w:color w:val="808080" w:themeColor="background1" w:themeShade="80"/>
+                                <w:kern w:val="24"/>
+                                <w:sz w:val="22"/>
+                                <w:szCs w:val="22"/>
+                              </w:rPr>
+                              <w:t xml:space="preserve">(Depende </w:t>
+                            </w:r>
+                            <w:r>
+                              <w:rPr>
+                                <w:rFonts w:ascii="Arial" w:hAnsi="Arial" w:cs="Arial"/>
+                                <w:color w:val="808080" w:themeColor="background1" w:themeShade="80"/>
+                                <w:kern w:val="24"/>
+                                <w:sz w:val="22"/>
+                                <w:szCs w:val="22"/>
+                              </w:rPr>
+                              <w:t>de o</w:t>
+                            </w:r>
+                            <w:r>
+                              <w:rPr>
+                                <w:rFonts w:ascii="Arial" w:hAnsi="Arial" w:cs="Arial"/>
+                                <w:color w:val="808080" w:themeColor="background1" w:themeShade="80"/>
+                                <w:kern w:val="24"/>
+                                <w:sz w:val="22"/>
+                                <w:szCs w:val="22"/>
+                              </w:rPr>
+                              <w:t xml:space="preserve"> colaborador</w:t>
+                            </w:r>
+                            <w:r>
+                              <w:rPr>
+                                <w:rFonts w:ascii="Arial" w:hAnsi="Arial" w:cs="Arial"/>
+                                <w:color w:val="808080" w:themeColor="background1" w:themeShade="80"/>
+                                <w:kern w:val="24"/>
+                                <w:sz w:val="22"/>
+                                <w:szCs w:val="22"/>
+                              </w:rPr>
+                              <w:t xml:space="preserve"> </w:t>
+                            </w:r>
+                          </w:p>
+                          <w:p>
+                            <w:pPr>
+                              <w:pStyle w:val="NormalWeb"/>
+                              <w:spacing w:before="0" w:beforeAutospacing="0" w:after="0" w:afterAutospacing="0"/>
+                              <w:jc w:val="right"/>
+                            </w:pPr>
+                            <w:r>
+                              <w:rPr>
+                                <w:rFonts w:ascii="Arial" w:hAnsi="Arial" w:cs="Arial"/>
+                                <w:color w:val="808080" w:themeColor="background1" w:themeShade="80"/>
+                                <w:kern w:val="24"/>
+                                <w:sz w:val="22"/>
+                                <w:szCs w:val="22"/>
+                              </w:rPr>
+                              <w:t>Lembrar</w:t>
+                            </w:r>
+                            <w:r>
+                              <w:rPr>
+                                <w:rFonts w:ascii="Arial" w:hAnsi="Arial" w:cs="Arial"/>
+                                <w:color w:val="808080" w:themeColor="background1" w:themeShade="80"/>
+                                <w:kern w:val="24"/>
+                                <w:sz w:val="22"/>
+                                <w:szCs w:val="22"/>
+                              </w:rPr>
+                              <w:t>)</w:t>
+                            </w:r>
+                          </w:p>
+                        </w:txbxContent>
+                      </wps:txbx>
+                      <wps:bodyPr wrap="square" rtlCol="0">
+                        <a:noAutofit/>
+                      </wps:bodyPr>
+                    </wps:wsp>
+                  </a:graphicData>
+                </a:graphic>
+                <wp14:sizeRelH relativeFrom="margin">
+                  <wp14:pctWidth>0</wp14:pctWidth>
+                </wp14:sizeRelH>
+                <wp14:sizeRelV relativeFrom="margin">
+                  <wp14:pctHeight>0</wp14:pctHeight>
+                </wp14:sizeRelV>
+              </wp:anchor>
+            </w:drawing>
+          </mc:Choice>
+          <mc:Fallback>
+            <w:pict>
+              <v:shape w14:anchorId="4AD1455E" id="CaixaDeTexto 31" o:spid="_x0000_s1045" type="#_x0000_t202" style="position:absolute;margin-left:343.75pt;margin-top:35.25pt;width:203.25pt;height:60pt;z-index:251665408;visibility:visible;mso-wrap-style:square;mso-width-percent:0;mso-height-percent:0;mso-wrap-distance-left:9pt;mso-wrap-distance-top:0;mso-wrap-distance-right:9pt;mso-wrap-distance-bottom:0;mso-position-horizontal:absolute;mso-position-horizontal-relative:text;mso-position-vertical:absolute;mso-position-vertical-relative:text;mso-width-percent:0;mso-height-percent:0;mso-width-relative:margin;mso-height-relative:margin;v-text-anchor:top" o:gfxdata="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" filled="f" stroked="f">
+                <v:textbox>
+                  <w:txbxContent>
+                    <w:p>
+                      <w:pPr>
+                        <w:pStyle w:val="NormalWeb"/>
+                        <w:spacing w:before="0" w:beforeAutospacing="0" w:after="0" w:afterAutospacing="0"/>
+                        <w:jc w:val="right"/>
+                        <w:rPr>
+                          <w:rFonts w:ascii="Arial" w:hAnsi="Arial" w:cs="Arial"/>
+                          <w:color w:val="808080" w:themeColor="background1" w:themeShade="80"/>
+                          <w:kern w:val="24"/>
+                          <w:sz w:val="22"/>
+                          <w:szCs w:val="22"/>
+                        </w:rPr>
+                      </w:pPr>
+                      <w:r>
+                        <w:rPr>
+                          <w:rFonts w:ascii="Arial" w:hAnsi="Arial" w:cs="Arial"/>
+                          <w:color w:val="808080" w:themeColor="background1" w:themeShade="80"/>
+                          <w:kern w:val="24"/>
+                          <w:sz w:val="22"/>
+                          <w:szCs w:val="22"/>
+                        </w:rPr>
+                        <w:t xml:space="preserve">A cada 6 meses realizar o acompanhamento de famílias </w:t>
+                      </w:r>
+                    </w:p>
+                    <w:p>
+                      <w:pPr>
+                        <w:pStyle w:val="NormalWeb"/>
+                        <w:spacing w:before="0" w:beforeAutospacing="0" w:after="0" w:afterAutospacing="0"/>
+                        <w:jc w:val="right"/>
+                        <w:rPr>
+                          <w:rFonts w:ascii="Arial" w:hAnsi="Arial" w:cs="Arial"/>
+                          <w:color w:val="808080" w:themeColor="background1" w:themeShade="80"/>
+                          <w:kern w:val="24"/>
+                          <w:sz w:val="22"/>
+                          <w:szCs w:val="22"/>
+                        </w:rPr>
+                      </w:pPr>
+                      <w:r>
+                        <w:rPr>
+                          <w:rFonts w:ascii="Arial" w:hAnsi="Arial" w:cs="Arial"/>
+                          <w:color w:val="808080" w:themeColor="background1" w:themeShade="80"/>
+                          <w:kern w:val="24"/>
+                          <w:sz w:val="22"/>
+                          <w:szCs w:val="22"/>
+                        </w:rPr>
+                        <w:t xml:space="preserve">(Depende </w:t>
+                      </w:r>
+                      <w:r>
+                        <w:rPr>
+                          <w:rFonts w:ascii="Arial" w:hAnsi="Arial" w:cs="Arial"/>
+                          <w:color w:val="808080" w:themeColor="background1" w:themeShade="80"/>
+                          <w:kern w:val="24"/>
+                          <w:sz w:val="22"/>
+                          <w:szCs w:val="22"/>
+                        </w:rPr>
+                        <w:t>de o</w:t>
+                      </w:r>
+                      <w:r>
+                        <w:rPr>
+                          <w:rFonts w:ascii="Arial" w:hAnsi="Arial" w:cs="Arial"/>
+                          <w:color w:val="808080" w:themeColor="background1" w:themeShade="80"/>
+                          <w:kern w:val="24"/>
+                          <w:sz w:val="22"/>
+                          <w:szCs w:val="22"/>
+                        </w:rPr>
+                        <w:t xml:space="preserve"> colaborador</w:t>
+                      </w:r>
+                      <w:r>
+                        <w:rPr>
+                          <w:rFonts w:ascii="Arial" w:hAnsi="Arial" w:cs="Arial"/>
+                          <w:color w:val="808080" w:themeColor="background1" w:themeShade="80"/>
+                          <w:kern w:val="24"/>
+                          <w:sz w:val="22"/>
+                          <w:szCs w:val="22"/>
+                        </w:rPr>
+                        <w:t xml:space="preserve"> </w:t>
+                      </w:r>
+                    </w:p>
+                    <w:p>
+                      <w:pPr>
+                        <w:pStyle w:val="NormalWeb"/>
+                        <w:spacing w:before="0" w:beforeAutospacing="0" w:after="0" w:afterAutospacing="0"/>
+                        <w:jc w:val="right"/>
+                      </w:pPr>
+                      <w:r>
+                        <w:rPr>
+                          <w:rFonts w:ascii="Arial" w:hAnsi="Arial" w:cs="Arial"/>
+                          <w:color w:val="808080" w:themeColor="background1" w:themeShade="80"/>
+                          <w:kern w:val="24"/>
+                          <w:sz w:val="22"/>
+                          <w:szCs w:val="22"/>
+                        </w:rPr>
+                        <w:t>Lembrar</w:t>
+                      </w:r>
+                      <w:r>
+                        <w:rPr>
+                          <w:rFonts w:ascii="Arial" w:hAnsi="Arial" w:cs="Arial"/>
+                          <w:color w:val="808080" w:themeColor="background1" w:themeShade="80"/>
+                          <w:kern w:val="24"/>
+                          <w:sz w:val="22"/>
+                          <w:szCs w:val="22"/>
+                        </w:rPr>
+                        <w:t>)</w:t>
+                      </w:r>
+                    </w:p>
+                  </w:txbxContent>
+                </v:textbox>
+              </v:shape>
+            </w:pict>
+          </mc:Fallback>
+        </mc:AlternateContent>
+      </w:r>
+      <w:r>
+        <w:rPr>
+          <w:noProof/>
+          <w:color w:val="000000" w:themeColor="text1"/>
+        </w:rPr>
+        <mc:AlternateContent>
+          <mc:Choice Requires="wps">
+            <w:drawing>
+              <wp:anchor distT="0" distB="0" distL="114300" distR="114300" simplePos="0" relativeHeight="251674624" behindDoc="0" locked="0" layoutInCell="1" allowOverlap="1" wp14:anchorId="082594BC" wp14:editId="24C7B2AF">
+                <wp:simplePos x="0" y="0"/>
+                <wp:positionH relativeFrom="column">
+                  <wp:posOffset>-1484630</wp:posOffset>
+                </wp:positionH>
+                <wp:positionV relativeFrom="paragraph">
+                  <wp:posOffset>716915</wp:posOffset>
+                </wp:positionV>
+                <wp:extent cx="3766230" cy="430887"/>
+                <wp:effectExtent l="0" t="0" r="0" b="0"/>
+                <wp:wrapNone/>
+                <wp:docPr id="51" name="CaixaDeTexto 50">
+                  <a:extLst xmlns:a="http://schemas.openxmlformats.org/drawingml/2006/main">
+                    <a:ext uri="{FF2B5EF4-FFF2-40B4-BE49-F238E27FC236}">
+                      <a16:creationId xmlns:a16="http://schemas.microsoft.com/office/drawing/2014/main" id="{902907B7-20C8-4F61-B693-1C8721E31401}"/>
+                    </a:ext>
+                  </a:extLst>
+                </wp:docPr>
+                <wp:cNvGraphicFramePr/>
+                <a:graphic xmlns:a="http://schemas.openxmlformats.org/drawingml/2006/main">
+                  <a:graphicData uri="http://schemas.microsoft.com/office/word/2010/wordprocessingShape">
+                    <wps:wsp>
+                      <wps:cNvSpPr txBox="1"/>
+                      <wps:spPr>
+                        <a:xfrm>
+                          <a:off x="0" y="0"/>
+                          <a:ext cx="3766230" cy="430887"/>
+                        </a:xfrm>
+                        <a:prstGeom prst="rect">
+                          <a:avLst/>
+                        </a:prstGeom>
+                        <a:noFill/>
+                      </wps:spPr>
+                      <wps:txbx>
+                        <w:txbxContent>
+                          <w:p>
+                            <w:pPr>
+                              <w:pStyle w:val="NormalWeb"/>
+                              <w:spacing w:before="0" w:beforeAutospacing="0" w:after="0" w:afterAutospacing="0"/>
+                              <w:jc w:val="right"/>
+                              <w:rPr>
+                                <w:rFonts w:ascii="Arial" w:hAnsi="Arial" w:cs="Arial"/>
+                                <w:color w:val="808080" w:themeColor="background1" w:themeShade="80"/>
+                                <w:kern w:val="24"/>
+                                <w:sz w:val="22"/>
+                                <w:szCs w:val="22"/>
+                              </w:rPr>
+                            </w:pPr>
+                            <w:r>
+                              <w:rPr>
+                                <w:rFonts w:ascii="Arial" w:hAnsi="Arial" w:cs="Arial"/>
+                                <w:color w:val="808080" w:themeColor="background1" w:themeShade="80"/>
+                                <w:kern w:val="24"/>
+                                <w:sz w:val="22"/>
+                                <w:szCs w:val="22"/>
+                              </w:rPr>
+                              <w:t>Controle de cadastros de alunos</w:t>
+                            </w:r>
+                          </w:p>
+                          <w:p>
+                            <w:pPr>
+                              <w:pStyle w:val="NormalWeb"/>
+                              <w:spacing w:before="0" w:beforeAutospacing="0" w:after="0" w:afterAutospacing="0"/>
+                              <w:jc w:val="right"/>
+                              <w:rPr>
+                                <w:rFonts w:ascii="Arial" w:hAnsi="Arial" w:cs="Arial"/>
+                                <w:color w:val="808080" w:themeColor="background1" w:themeShade="80"/>
+                                <w:kern w:val="24"/>
+                                <w:sz w:val="22"/>
+                                <w:szCs w:val="22"/>
+                              </w:rPr>
+                            </w:pPr>
+                            <w:r>
+                              <w:rPr>
+                                <w:rFonts w:ascii="Arial" w:hAnsi="Arial" w:cs="Arial"/>
+                                <w:color w:val="808080" w:themeColor="background1" w:themeShade="80"/>
+                                <w:kern w:val="24"/>
+                                <w:sz w:val="22"/>
+                                <w:szCs w:val="22"/>
+                              </w:rPr>
+                              <w:t xml:space="preserve"> </w:t>
+                            </w:r>
+                            <w:proofErr w:type="gramStart"/>
+                            <w:r>
+                              <w:rPr>
+                                <w:rFonts w:ascii="Arial" w:hAnsi="Arial" w:cs="Arial"/>
+                                <w:color w:val="808080" w:themeColor="background1" w:themeShade="80"/>
+                                <w:kern w:val="24"/>
+                                <w:sz w:val="22"/>
+                                <w:szCs w:val="22"/>
+                              </w:rPr>
+                              <w:t>e</w:t>
+                            </w:r>
+                            <w:proofErr w:type="gramEnd"/>
+                            <w:r>
+                              <w:rPr>
+                                <w:rFonts w:ascii="Arial" w:hAnsi="Arial" w:cs="Arial"/>
+                                <w:color w:val="808080" w:themeColor="background1" w:themeShade="80"/>
+                                <w:kern w:val="24"/>
+                                <w:sz w:val="22"/>
+                                <w:szCs w:val="22"/>
+                              </w:rPr>
+                              <w:t xml:space="preserve"> empresas </w:t>
+                            </w:r>
+                          </w:p>
+                          <w:p>
+                            <w:pPr>
+                              <w:pStyle w:val="NormalWeb"/>
+                              <w:spacing w:before="0" w:beforeAutospacing="0" w:after="0" w:afterAutospacing="0"/>
+                              <w:jc w:val="right"/>
+                            </w:pPr>
+                            <w:r>
+                              <w:rPr>
+                                <w:rFonts w:ascii="Arial" w:hAnsi="Arial" w:cs="Arial"/>
+                                <w:color w:val="808080" w:themeColor="background1" w:themeShade="80"/>
+                                <w:kern w:val="24"/>
+                                <w:sz w:val="22"/>
+                                <w:szCs w:val="22"/>
+                              </w:rPr>
+                              <w:t>Participantes</w:t>
+                            </w:r>
+                            <w:r>
+                              <w:rPr>
+                                <w:rFonts w:ascii="Arial" w:hAnsi="Arial" w:cs="Arial"/>
+                                <w:color w:val="808080" w:themeColor="background1" w:themeShade="80"/>
+                                <w:kern w:val="24"/>
+                                <w:sz w:val="22"/>
+                                <w:szCs w:val="22"/>
+                              </w:rPr>
+                              <w:t xml:space="preserve"> da recolocação manual</w:t>
+                            </w:r>
+                          </w:p>
+                        </w:txbxContent>
+                      </wps:txbx>
+                      <wps:bodyPr wrap="square" rtlCol="0">
+                        <a:spAutoFit/>
+                      </wps:bodyPr>
+                    </wps:wsp>
+                  </a:graphicData>
+                </a:graphic>
+              </wp:anchor>
+            </w:drawing>
+          </mc:Choice>
+          <mc:Fallback>
+            <w:pict>
+              <v:shape w14:anchorId="082594BC" id="CaixaDeTexto 50" o:spid="_x0000_s1046" type="#_x0000_t202" style="position:absolute;margin-left:-116.9pt;margin-top:56.45pt;width:296.55pt;height:33.95pt;z-index:251674624;visibility:visible;mso-wrap-style:square;mso-wrap-distance-left:9pt;mso-wrap-distance-top:0;mso-wrap-distance-right:9pt;mso-wrap-distance-bottom:0;mso-position-horizontal:absolute;mso-position-horizontal-relative:text;mso-position-vertical:absolute;mso-position-vertical-relative:text;v-text-anchor:top" o:gfxdata="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" filled="f" stroked="f">
+                <v:textbox style="mso-fit-shape-to-text:t">
+                  <w:txbxContent>
+                    <w:p>
+                      <w:pPr>
+                        <w:pStyle w:val="NormalWeb"/>
+                        <w:spacing w:before="0" w:beforeAutospacing="0" w:after="0" w:afterAutospacing="0"/>
+                        <w:jc w:val="right"/>
+                        <w:rPr>
+                          <w:rFonts w:ascii="Arial" w:hAnsi="Arial" w:cs="Arial"/>
+                          <w:color w:val="808080" w:themeColor="background1" w:themeShade="80"/>
+                          <w:kern w:val="24"/>
+                          <w:sz w:val="22"/>
+                          <w:szCs w:val="22"/>
+                        </w:rPr>
+                      </w:pPr>
+                      <w:r>
+                        <w:rPr>
+                          <w:rFonts w:ascii="Arial" w:hAnsi="Arial" w:cs="Arial"/>
+                          <w:color w:val="808080" w:themeColor="background1" w:themeShade="80"/>
+                          <w:kern w:val="24"/>
+                          <w:sz w:val="22"/>
+                          <w:szCs w:val="22"/>
+                        </w:rPr>
+                        <w:t>Controle de cadastros de alunos</w:t>
+                      </w:r>
+                    </w:p>
+                    <w:p>
+                      <w:pPr>
+                        <w:pStyle w:val="NormalWeb"/>
+                        <w:spacing w:before="0" w:beforeAutospacing="0" w:after="0" w:afterAutospacing="0"/>
+                        <w:jc w:val="right"/>
+                        <w:rPr>
+                          <w:rFonts w:ascii="Arial" w:hAnsi="Arial" w:cs="Arial"/>
+                          <w:color w:val="808080" w:themeColor="background1" w:themeShade="80"/>
+                          <w:kern w:val="24"/>
+                          <w:sz w:val="22"/>
+                          <w:szCs w:val="22"/>
+                        </w:rPr>
+                      </w:pPr>
+                      <w:r>
+                        <w:rPr>
+                          <w:rFonts w:ascii="Arial" w:hAnsi="Arial" w:cs="Arial"/>
+                          <w:color w:val="808080" w:themeColor="background1" w:themeShade="80"/>
+                          <w:kern w:val="24"/>
+                          <w:sz w:val="22"/>
+                          <w:szCs w:val="22"/>
+                        </w:rPr>
+                        <w:t xml:space="preserve"> </w:t>
+                      </w:r>
+                      <w:proofErr w:type="gramStart"/>
+                      <w:r>
+                        <w:rPr>
+                          <w:rFonts w:ascii="Arial" w:hAnsi="Arial" w:cs="Arial"/>
+                          <w:color w:val="808080" w:themeColor="background1" w:themeShade="80"/>
+                          <w:kern w:val="24"/>
+                          <w:sz w:val="22"/>
+                          <w:szCs w:val="22"/>
+                        </w:rPr>
+                        <w:t>e</w:t>
+                      </w:r>
+                      <w:proofErr w:type="gramEnd"/>
+                      <w:r>
+                        <w:rPr>
+                          <w:rFonts w:ascii="Arial" w:hAnsi="Arial" w:cs="Arial"/>
+                          <w:color w:val="808080" w:themeColor="background1" w:themeShade="80"/>
+                          <w:kern w:val="24"/>
+                          <w:sz w:val="22"/>
+                          <w:szCs w:val="22"/>
+                        </w:rPr>
+                        <w:t xml:space="preserve"> empresas </w:t>
+                      </w:r>
+                    </w:p>
+                    <w:p>
+                      <w:pPr>
+                        <w:pStyle w:val="NormalWeb"/>
+                        <w:spacing w:before="0" w:beforeAutospacing="0" w:after="0" w:afterAutospacing="0"/>
+                        <w:jc w:val="right"/>
+                      </w:pPr>
+                      <w:r>
+                        <w:rPr>
+                          <w:rFonts w:ascii="Arial" w:hAnsi="Arial" w:cs="Arial"/>
+                          <w:color w:val="808080" w:themeColor="background1" w:themeShade="80"/>
+                          <w:kern w:val="24"/>
+                          <w:sz w:val="22"/>
+                          <w:szCs w:val="22"/>
+                        </w:rPr>
+                        <w:t>Participantes</w:t>
+                      </w:r>
+                      <w:r>
+                        <w:rPr>
+                          <w:rFonts w:ascii="Arial" w:hAnsi="Arial" w:cs="Arial"/>
+                          <w:color w:val="808080" w:themeColor="background1" w:themeShade="80"/>
+                          <w:kern w:val="24"/>
+                          <w:sz w:val="22"/>
+                          <w:szCs w:val="22"/>
+                        </w:rPr>
+                        <w:t xml:space="preserve"> da recolocação manual</w:t>
+                      </w:r>
+                    </w:p>
+                  </w:txbxContent>
+                </v:textbox>
+              </v:shape>
+            </w:pict>
+          </mc:Fallback>
+        </mc:AlternateContent>
+      </w:r>
+      <w:r>
+        <w:rPr>
+          <w:noProof/>
+          <w:color w:val="000000" w:themeColor="text1"/>
+        </w:rPr>
+        <mc:AlternateContent>
+          <mc:Choice Requires="wps">
+            <w:drawing>
+              <wp:anchor distT="0" distB="0" distL="114300" distR="114300" simplePos="0" relativeHeight="251666432" behindDoc="0" locked="0" layoutInCell="1" allowOverlap="1" wp14:anchorId="1C1EBADE" wp14:editId="61F3A193">
+                <wp:simplePos x="0" y="0"/>
+                <wp:positionH relativeFrom="page">
+                  <wp:align>left</wp:align>
+                </wp:positionH>
+                <wp:positionV relativeFrom="paragraph">
+                  <wp:posOffset>307975</wp:posOffset>
+                </wp:positionV>
+                <wp:extent cx="2572409" cy="261610"/>
+                <wp:effectExtent l="0" t="0" r="0" b="0"/>
+                <wp:wrapNone/>
+                <wp:docPr id="34" name="CaixaDeTexto 33"/>
+                <wp:cNvGraphicFramePr/>
+                <a:graphic xmlns:a="http://schemas.openxmlformats.org/drawingml/2006/main">
+                  <a:graphicData uri="http://schemas.microsoft.com/office/word/2010/wordprocessingShape">
+                    <wps:wsp>
+                      <wps:cNvSpPr txBox="1"/>
+                      <wps:spPr>
+                        <a:xfrm>
+                          <a:off x="0" y="0"/>
+                          <a:ext cx="2572409" cy="261610"/>
+                        </a:xfrm>
+                        <a:prstGeom prst="rect">
+                          <a:avLst/>
+                        </a:prstGeom>
+                        <a:noFill/>
+                      </wps:spPr>
+                      <wps:txbx>
+                        <w:txbxContent>
+                          <w:p>
+                            <w:pPr>
+                              <w:pStyle w:val="NormalWeb"/>
+                              <w:spacing w:before="0" w:beforeAutospacing="0" w:after="0" w:afterAutospacing="0"/>
+                              <w:jc w:val="right"/>
+                              <w:rPr>
+                                <w:rFonts w:ascii="Arial" w:hAnsi="Arial" w:cs="Arial"/>
+                                <w:color w:val="808080" w:themeColor="background1" w:themeShade="80"/>
+                                <w:kern w:val="24"/>
+                                <w:sz w:val="22"/>
+                                <w:szCs w:val="22"/>
+                              </w:rPr>
+                            </w:pPr>
+                            <w:r>
+                              <w:rPr>
+                                <w:rFonts w:ascii="Arial" w:hAnsi="Arial" w:cs="Arial"/>
+                                <w:color w:val="808080" w:themeColor="background1" w:themeShade="80"/>
+                                <w:kern w:val="24"/>
+                                <w:sz w:val="22"/>
+                                <w:szCs w:val="22"/>
+                              </w:rPr>
+                              <w:t>Avaliação de Caraterísticas</w:t>
+                            </w:r>
+                          </w:p>
+                          <w:p>
+                            <w:pPr>
+                              <w:pStyle w:val="NormalWeb"/>
+                              <w:spacing w:before="0" w:beforeAutospacing="0" w:after="0" w:afterAutospacing="0"/>
+                              <w:jc w:val="right"/>
+                            </w:pPr>
+                            <w:r>
+                              <w:rPr>
+                                <w:rFonts w:ascii="Arial" w:hAnsi="Arial" w:cs="Arial"/>
+                                <w:color w:val="808080" w:themeColor="background1" w:themeShade="80"/>
+                                <w:kern w:val="24"/>
+                                <w:sz w:val="22"/>
+                                <w:szCs w:val="22"/>
+                              </w:rPr>
+                              <w:t>Manual</w:t>
+                            </w:r>
+                          </w:p>
+                        </w:txbxContent>
+                      </wps:txbx>
+                      <wps:bodyPr wrap="square" rtlCol="0">
+                        <a:spAutoFit/>
+                      </wps:bodyPr>
+                    </wps:wsp>
+                  </a:graphicData>
+                </a:graphic>
+              </wp:anchor>
+            </w:drawing>
+          </mc:Choice>
+          <mc:Fallback>
+            <w:pict>
+              <v:shape w14:anchorId="1C1EBADE" id="CaixaDeTexto 33" o:spid="_x0000_s1047" type="#_x0000_t202" style="position:absolute;margin-left:0;margin-top:24.25pt;width:202.55pt;height:20.6pt;z-index:251666432;visibility:visible;mso-wrap-style:square;mso-wrap-distance-left:9pt;mso-wrap-distance-top:0;mso-wrap-distance-right:9pt;mso-wrap-distance-bottom:0;mso-position-horizontal:left;mso-position-horizontal-relative:page;mso-position-vertical:absolute;mso-position-vertical-relative:text;v-text-anchor:top" o:gfxdata="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" filled="f" stroked="f">
+                <v:textbox style="mso-fit-shape-to-text:t">
+                  <w:txbxContent>
+                    <w:p>
+                      <w:pPr>
+                        <w:pStyle w:val="NormalWeb"/>
+                        <w:spacing w:before="0" w:beforeAutospacing="0" w:after="0" w:afterAutospacing="0"/>
+                        <w:jc w:val="right"/>
+                        <w:rPr>
+                          <w:rFonts w:ascii="Arial" w:hAnsi="Arial" w:cs="Arial"/>
+                          <w:color w:val="808080" w:themeColor="background1" w:themeShade="80"/>
+                          <w:kern w:val="24"/>
+                          <w:sz w:val="22"/>
+                          <w:szCs w:val="22"/>
+                        </w:rPr>
+                      </w:pPr>
+                      <w:r>
+                        <w:rPr>
+                          <w:rFonts w:ascii="Arial" w:hAnsi="Arial" w:cs="Arial"/>
+                          <w:color w:val="808080" w:themeColor="background1" w:themeShade="80"/>
+                          <w:kern w:val="24"/>
+                          <w:sz w:val="22"/>
+                          <w:szCs w:val="22"/>
+                        </w:rPr>
+                        <w:t>Avaliação de Caraterísticas</w:t>
+                      </w:r>
+                    </w:p>
+                    <w:p>
+                      <w:pPr>
+                        <w:pStyle w:val="NormalWeb"/>
+                        <w:spacing w:before="0" w:beforeAutospacing="0" w:after="0" w:afterAutospacing="0"/>
+                        <w:jc w:val="right"/>
+                      </w:pPr>
+                      <w:r>
+                        <w:rPr>
+                          <w:rFonts w:ascii="Arial" w:hAnsi="Arial" w:cs="Arial"/>
+                          <w:color w:val="808080" w:themeColor="background1" w:themeShade="80"/>
+                          <w:kern w:val="24"/>
+                          <w:sz w:val="22"/>
+                          <w:szCs w:val="22"/>
+                        </w:rPr>
+                        <w:t>Manual</w:t>
+                      </w:r>
+                    </w:p>
+                  </w:txbxContent>
+                </v:textbox>
+                <w10:wrap anchorx="page"/>
+              </v:shape>
+            </w:pict>
+          </mc:Fallback>
+        </mc:AlternateContent>
+      </w:r>
+      <w:r>
+        <w:rPr>
+          <w:noProof/>
+          <w:color w:val="000000" w:themeColor="text1"/>
+        </w:rPr>
+        <mc:AlternateContent>
+          <mc:Choice Requires="wps">
+            <w:drawing>
+              <wp:anchor distT="0" distB="0" distL="114300" distR="114300" simplePos="0" relativeHeight="251673600" behindDoc="0" locked="0" layoutInCell="1" allowOverlap="1" wp14:anchorId="3E723803" wp14:editId="3EDB8FB9">
+                <wp:simplePos x="0" y="0"/>
+                <wp:positionH relativeFrom="margin">
+                  <wp:align>left</wp:align>
+                </wp:positionH>
+                <wp:positionV relativeFrom="paragraph">
+                  <wp:posOffset>1318895</wp:posOffset>
+                </wp:positionV>
+                <wp:extent cx="2572409" cy="261610"/>
+                <wp:effectExtent l="0" t="0" r="0" b="0"/>
+                <wp:wrapNone/>
+                <wp:docPr id="50" name="CaixaDeTexto 49">
+                  <a:extLst xmlns:a="http://schemas.openxmlformats.org/drawingml/2006/main">
+                    <a:ext uri="{FF2B5EF4-FFF2-40B4-BE49-F238E27FC236}">
+                      <a16:creationId xmlns:a16="http://schemas.microsoft.com/office/drawing/2014/main" id="{100E278E-5DE5-4378-9053-5F4CAEA8F81B}"/>
+                    </a:ext>
+                  </a:extLst>
+                </wp:docPr>
+                <wp:cNvGraphicFramePr/>
+                <a:graphic xmlns:a="http://schemas.openxmlformats.org/drawingml/2006/main">
+                  <a:graphicData uri="http://schemas.microsoft.com/office/word/2010/wordprocessingShape">
+                    <wps:wsp>
+                      <wps:cNvSpPr txBox="1"/>
+                      <wps:spPr>
+                        <a:xfrm>
+                          <a:off x="0" y="0"/>
+                          <a:ext cx="2572409" cy="261610"/>
+                        </a:xfrm>
+                        <a:prstGeom prst="rect">
+                          <a:avLst/>
+                        </a:prstGeom>
+                        <a:noFill/>
+                      </wps:spPr>
+                      <wps:txbx>
+                        <w:txbxContent>
+                          <w:p>
+                            <w:pPr>
+                              <w:pStyle w:val="NormalWeb"/>
+                              <w:spacing w:before="0" w:beforeAutospacing="0" w:after="0" w:afterAutospacing="0"/>
+                              <w:jc w:val="right"/>
+                            </w:pPr>
+                            <w:r>
+                              <w:rPr>
+                                <w:rFonts w:ascii="Arial" w:hAnsi="Arial" w:cs="Arial"/>
+                                <w:color w:val="808080" w:themeColor="background1" w:themeShade="80"/>
+                                <w:kern w:val="24"/>
+                                <w:sz w:val="22"/>
+                                <w:szCs w:val="22"/>
+                              </w:rPr>
+                              <w:t>Registros no PIA manual</w:t>
+                            </w:r>
+                          </w:p>
+                        </w:txbxContent>
+                      </wps:txbx>
+                      <wps:bodyPr wrap="square" rtlCol="0">
+                        <a:spAutoFit/>
+                      </wps:bodyPr>
+                    </wps:wsp>
+                  </a:graphicData>
+                </a:graphic>
+              </wp:anchor>
+            </w:drawing>
+          </mc:Choice>
+          <mc:Fallback>
+            <w:pict>
+              <v:shape w14:anchorId="3E723803" id="CaixaDeTexto 49" o:spid="_x0000_s1048" type="#_x0000_t202" style="position:absolute;margin-left:0;margin-top:103.85pt;width:202.55pt;height:20.6pt;z-index:251673600;visibility:visible;mso-wrap-style:square;mso-wrap-distance-left:9pt;mso-wrap-distance-top:0;mso-wrap-distance-right:9pt;mso-wrap-distance-bottom:0;mso-position-horizontal:left;mso-position-horizontal-relative:margin;mso-position-vertical:absolute;mso-position-vertical-relative:text;v-text-anchor:top" o:gfxdata="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" filled="f" stroked="f">
+                <v:textbox style="mso-fit-shape-to-text:t">
+                  <w:txbxContent>
+                    <w:p>
+                      <w:pPr>
+                        <w:pStyle w:val="NormalWeb"/>
+                        <w:spacing w:before="0" w:beforeAutospacing="0" w:after="0" w:afterAutospacing="0"/>
+                        <w:jc w:val="right"/>
+                      </w:pPr>
+                      <w:r>
+                        <w:rPr>
+                          <w:rFonts w:ascii="Arial" w:hAnsi="Arial" w:cs="Arial"/>
+                          <w:color w:val="808080" w:themeColor="background1" w:themeShade="80"/>
+                          <w:kern w:val="24"/>
+                          <w:sz w:val="22"/>
+                          <w:szCs w:val="22"/>
+                        </w:rPr>
+                        <w:t>Registros no PIA manual</w:t>
+                      </w:r>
+                    </w:p>
+                  </w:txbxContent>
+                </v:textbox>
+                <w10:wrap anchorx="margin"/>
+              </v:shape>
+            </w:pict>
+          </mc:Fallback>
+        </mc:AlternateContent>
+      </w:r>
+      <w:r>
+        <w:rPr>
+          <w:noProof/>
+          <w:color w:val="000000" w:themeColor="text1"/>
+        </w:rPr>
+        <mc:AlternateContent>
+          <mc:Choice Requires="wps">
+            <w:drawing>
+              <wp:anchor distT="0" distB="0" distL="114300" distR="114300" simplePos="0" relativeHeight="251663360" behindDoc="0" locked="0" layoutInCell="1" allowOverlap="1" wp14:anchorId="3D4A55C6" wp14:editId="67C95010">
+                <wp:simplePos x="0" y="0"/>
+                <wp:positionH relativeFrom="column">
+                  <wp:posOffset>-935990</wp:posOffset>
+                </wp:positionH>
+                <wp:positionV relativeFrom="paragraph">
+                  <wp:posOffset>1849755</wp:posOffset>
+                </wp:positionV>
+                <wp:extent cx="3879835" cy="261610"/>
+                <wp:effectExtent l="0" t="0" r="0" b="0"/>
+                <wp:wrapNone/>
+                <wp:docPr id="37" name="CaixaDeTexto 36"/>
+                <wp:cNvGraphicFramePr/>
+                <a:graphic xmlns:a="http://schemas.openxmlformats.org/drawingml/2006/main">
+                  <a:graphicData uri="http://schemas.microsoft.com/office/word/2010/wordprocessingShape">
+                    <wps:wsp>
+                      <wps:cNvSpPr txBox="1"/>
+                      <wps:spPr>
+                        <a:xfrm>
+                          <a:off x="0" y="0"/>
+                          <a:ext cx="3879835" cy="261610"/>
+                        </a:xfrm>
+                        <a:prstGeom prst="rect">
+                          <a:avLst/>
+                        </a:prstGeom>
+                        <a:noFill/>
+                      </wps:spPr>
+                      <wps:txbx>
+                        <w:txbxContent>
+                          <w:p>
+                            <w:pPr>
+                              <w:pStyle w:val="NormalWeb"/>
+                              <w:spacing w:before="0" w:beforeAutospacing="0" w:after="0" w:afterAutospacing="0"/>
+                              <w:jc w:val="right"/>
+                            </w:pPr>
+                            <w:r>
+                              <w:rPr>
+                                <w:rFonts w:ascii="Arial" w:hAnsi="Arial" w:cs="Arial"/>
+                                <w:color w:val="808080" w:themeColor="background1" w:themeShade="80"/>
+                                <w:kern w:val="24"/>
+                                <w:sz w:val="22"/>
+                                <w:szCs w:val="22"/>
+                              </w:rPr>
+                              <w:t>Acompanhamento de Famílias manual</w:t>
+                            </w:r>
+                          </w:p>
+                        </w:txbxContent>
+                      </wps:txbx>
+                      <wps:bodyPr wrap="square" rtlCol="0">
+                        <a:spAutoFit/>
+                      </wps:bodyPr>
+                    </wps:wsp>
+                  </a:graphicData>
+                </a:graphic>
+              </wp:anchor>
+            </w:drawing>
+          </mc:Choice>
+          <mc:Fallback>
+            <w:pict>
+              <v:shape w14:anchorId="3D4A55C6" id="CaixaDeTexto 36" o:spid="_x0000_s1049" type="#_x0000_t202" style="position:absolute;margin-left:-73.7pt;margin-top:145.65pt;width:305.5pt;height:20.6pt;z-index:251663360;visibility:visible;mso-wrap-style:square;mso-wrap-distance-left:9pt;mso-wrap-distance-top:0;mso-wrap-distance-right:9pt;mso-wrap-distance-bottom:0;mso-position-horizontal:absolute;mso-position-horizontal-relative:text;mso-position-vertical:absolute;mso-position-vertical-relative:text;v-text-anchor:top" o:gfxdata="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" filled="f" stroked="f">
+                <v:textbox style="mso-fit-shape-to-text:t">
+                  <w:txbxContent>
+                    <w:p>
+                      <w:pPr>
+                        <w:pStyle w:val="NormalWeb"/>
+                        <w:spacing w:before="0" w:beforeAutospacing="0" w:after="0" w:afterAutospacing="0"/>
+                        <w:jc w:val="right"/>
+                      </w:pPr>
+                      <w:r>
+                        <w:rPr>
+                          <w:rFonts w:ascii="Arial" w:hAnsi="Arial" w:cs="Arial"/>
+                          <w:color w:val="808080" w:themeColor="background1" w:themeShade="80"/>
+                          <w:kern w:val="24"/>
+                          <w:sz w:val="22"/>
+                          <w:szCs w:val="22"/>
+                        </w:rPr>
+                        <w:t>Acompanhamento de Famílias manual</w:t>
+                      </w:r>
+                    </w:p>
+                  </w:txbxContent>
+                </v:textbox>
+              </v:shape>
+            </w:pict>
+          </mc:Fallback>
+        </mc:AlternateContent>
+      </w:r>
+      <w:r>
+        <w:rPr>
+          <w:noProof/>
+          <w:color w:val="000000" w:themeColor="text1"/>
+        </w:rPr>
+        <mc:AlternateContent>
+          <mc:Choice Requires="wps">
+            <w:drawing>
+              <wp:anchor distT="0" distB="0" distL="114300" distR="114300" simplePos="0" relativeHeight="251667456" behindDoc="0" locked="0" layoutInCell="1" allowOverlap="1" wp14:anchorId="31116C6D" wp14:editId="047959AF">
+                <wp:simplePos x="0" y="0"/>
+                <wp:positionH relativeFrom="margin">
+                  <wp:posOffset>228600</wp:posOffset>
+                </wp:positionH>
+                <wp:positionV relativeFrom="paragraph">
+                  <wp:posOffset>1569720</wp:posOffset>
+                </wp:positionV>
+                <wp:extent cx="2572409" cy="261610"/>
+                <wp:effectExtent l="0" t="0" r="0" b="0"/>
+                <wp:wrapNone/>
+                <wp:docPr id="36" name="CaixaDeTexto 35"/>
+                <wp:cNvGraphicFramePr/>
+                <a:graphic xmlns:a="http://schemas.openxmlformats.org/drawingml/2006/main">
+                  <a:graphicData uri="http://schemas.microsoft.com/office/word/2010/wordprocessingShape">
+                    <wps:wsp>
+                      <wps:cNvSpPr txBox="1"/>
+                      <wps:spPr>
+                        <a:xfrm>
+                          <a:off x="0" y="0"/>
+                          <a:ext cx="2572409" cy="261610"/>
+                        </a:xfrm>
+                        <a:prstGeom prst="rect">
+                          <a:avLst/>
+                        </a:prstGeom>
+                        <a:noFill/>
+                      </wps:spPr>
+                      <wps:txbx>
+                        <w:txbxContent>
+                          <w:p>
+                            <w:pPr>
+                              <w:pStyle w:val="NormalWeb"/>
+                              <w:spacing w:before="0" w:beforeAutospacing="0" w:after="0" w:afterAutospacing="0"/>
+                              <w:jc w:val="right"/>
+                            </w:pPr>
+                            <w:r>
+                              <w:rPr>
+                                <w:rFonts w:ascii="Arial" w:hAnsi="Arial" w:cs="Arial"/>
+                                <w:color w:val="808080" w:themeColor="background1" w:themeShade="80"/>
+                                <w:kern w:val="24"/>
+                                <w:sz w:val="22"/>
+                                <w:szCs w:val="22"/>
+                              </w:rPr>
+                              <w:t>Pré-Inscrição Manual</w:t>
+                            </w:r>
+                          </w:p>
+                        </w:txbxContent>
+                      </wps:txbx>
+                      <wps:bodyPr wrap="square" rtlCol="0">
+                        <a:spAutoFit/>
+                      </wps:bodyPr>
+                    </wps:wsp>
+                  </a:graphicData>
+                </a:graphic>
+              </wp:anchor>
+            </w:drawing>
+          </mc:Choice>
+          <mc:Fallback>
+            <w:pict>
+              <v:shape w14:anchorId="31116C6D" id="CaixaDeTexto 35" o:spid="_x0000_s1050" type="#_x0000_t202" style="position:absolute;margin-left:18pt;margin-top:123.6pt;width:202.55pt;height:20.6pt;z-index:251667456;visibility:visible;mso-wrap-style:square;mso-wrap-distance-left:9pt;mso-wrap-distance-top:0;mso-wrap-distance-right:9pt;mso-wrap-distance-bottom:0;mso-position-horizontal:absolute;mso-position-horizontal-relative:margin;mso-position-vertical:absolute;mso-position-vertical-relative:text;v-text-anchor:top" o:gfxdata="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" filled="f" stroked="f">
+                <v:textbox style="mso-fit-shape-to-text:t">
+                  <w:txbxContent>
+                    <w:p>
+                      <w:pPr>
+                        <w:pStyle w:val="NormalWeb"/>
+                        <w:spacing w:before="0" w:beforeAutospacing="0" w:after="0" w:afterAutospacing="0"/>
+                        <w:jc w:val="right"/>
+                      </w:pPr>
+                      <w:r>
+                        <w:rPr>
+                          <w:rFonts w:ascii="Arial" w:hAnsi="Arial" w:cs="Arial"/>
+                          <w:color w:val="808080" w:themeColor="background1" w:themeShade="80"/>
+                          <w:kern w:val="24"/>
+                          <w:sz w:val="22"/>
+                          <w:szCs w:val="22"/>
+                        </w:rPr>
+                        <w:t>Pré-Inscrição Manual</w:t>
+                      </w:r>
+                    </w:p>
+                  </w:txbxContent>
+                </v:textbox>
+                <w10:wrap anchorx="margin"/>
+              </v:shape>
+            </w:pict>
+          </mc:Fallback>
+        </mc:AlternateContent>
+      </w:r>
+      <w:r>
+        <w:rPr>
+          <w:noProof/>
+          <w:color w:val="000000" w:themeColor="text1"/>
+        </w:rPr>
+        <mc:AlternateContent>
+          <mc:Choice Requires="wps">
+            <w:drawing>
+              <wp:anchor distT="0" distB="0" distL="114300" distR="114300" simplePos="0" relativeHeight="251669504" behindDoc="0" locked="0" layoutInCell="1" allowOverlap="1" wp14:anchorId="13AE345C" wp14:editId="1D1B59A2">
+                <wp:simplePos x="0" y="0"/>
+                <wp:positionH relativeFrom="column">
+                  <wp:posOffset>-321310</wp:posOffset>
+                </wp:positionH>
+                <wp:positionV relativeFrom="paragraph">
+                  <wp:posOffset>2046816</wp:posOffset>
+                </wp:positionV>
+                <wp:extent cx="3423877" cy="261610"/>
+                <wp:effectExtent l="0" t="0" r="0" b="0"/>
+                <wp:wrapNone/>
+                <wp:docPr id="42" name="CaixaDeTexto 41"/>
+                <wp:cNvGraphicFramePr/>
+                <a:graphic xmlns:a="http://schemas.openxmlformats.org/drawingml/2006/main">
+                  <a:graphicData uri="http://schemas.microsoft.com/office/word/2010/wordprocessingShape">
+                    <wps:wsp>
+                      <wps:cNvSpPr txBox="1"/>
+                      <wps:spPr>
+                        <a:xfrm>
+                          <a:off x="0" y="0"/>
+                          <a:ext cx="3423877" cy="261610"/>
+                        </a:xfrm>
+                        <a:prstGeom prst="rect">
+                          <a:avLst/>
+                        </a:prstGeom>
+                        <a:noFill/>
+                      </wps:spPr>
+                      <wps:txbx>
+                        <w:txbxContent>
+                          <w:p>
+                            <w:pPr>
+                              <w:pStyle w:val="NormalWeb"/>
+                              <w:spacing w:before="0" w:beforeAutospacing="0" w:after="0" w:afterAutospacing="0"/>
+                              <w:ind w:left="720"/>
+                              <w:jc w:val="right"/>
+                            </w:pPr>
+                            <w:r>
+                              <w:rPr>
+                                <w:rFonts w:ascii="Arial" w:hAnsi="Arial" w:cs="Arial"/>
+                                <w:color w:val="808080" w:themeColor="background1" w:themeShade="80"/>
+                                <w:kern w:val="24"/>
+                                <w:sz w:val="22"/>
+                                <w:szCs w:val="22"/>
+                              </w:rPr>
+                              <w:t>Matrículas e Rematrículas manual</w:t>
+                            </w:r>
+                          </w:p>
+                        </w:txbxContent>
+                      </wps:txbx>
+                      <wps:bodyPr wrap="square" rtlCol="0">
+                        <a:spAutoFit/>
+                      </wps:bodyPr>
+                    </wps:wsp>
+                  </a:graphicData>
+                </a:graphic>
+              </wp:anchor>
+            </w:drawing>
+          </mc:Choice>
+          <mc:Fallback>
+            <w:pict>
+              <v:shape w14:anchorId="13AE345C" id="CaixaDeTexto 41" o:spid="_x0000_s1051" type="#_x0000_t202" style="position:absolute;margin-left:-25.3pt;margin-top:161.15pt;width:269.6pt;height:20.6pt;z-index:251669504;visibility:visible;mso-wrap-style:square;mso-wrap-distance-left:9pt;mso-wrap-distance-top:0;mso-wrap-distance-right:9pt;mso-wrap-distance-bottom:0;mso-position-horizontal:absolute;mso-position-horizontal-relative:text;mso-position-vertical:absolute;mso-position-vertical-relative:text;v-text-anchor:top" o:gfxdata="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" filled="f" stroked="f">
+                <v:textbox style="mso-fit-shape-to-text:t">
+                  <w:txbxContent>
+                    <w:p>
+                      <w:pPr>
+                        <w:pStyle w:val="NormalWeb"/>
+                        <w:spacing w:before="0" w:beforeAutospacing="0" w:after="0" w:afterAutospacing="0"/>
+                        <w:ind w:left="720"/>
+                        <w:jc w:val="right"/>
+                      </w:pPr>
+                      <w:r>
+                        <w:rPr>
+                          <w:rFonts w:ascii="Arial" w:hAnsi="Arial" w:cs="Arial"/>
+                          <w:color w:val="808080" w:themeColor="background1" w:themeShade="80"/>
+                          <w:kern w:val="24"/>
+                          <w:sz w:val="22"/>
+                          <w:szCs w:val="22"/>
+                        </w:rPr>
+                        <w:t>Matrículas e Rematrículas manual</w:t>
+                      </w:r>
+                    </w:p>
+                  </w:txbxContent>
+                </v:textbox>
+              </v:shape>
+            </w:pict>
+          </mc:Fallback>
+        </mc:AlternateContent>
+      </w:r>
+      <w:r>
+        <w:rPr>
+          <w:noProof/>
+          <w:color w:val="000000" w:themeColor="text1"/>
+        </w:rPr>
+        <mc:AlternateContent>
+          <mc:Choice Requires="wps">
+            <w:drawing>
+              <wp:anchor distT="0" distB="0" distL="114300" distR="114300" simplePos="0" relativeHeight="251668480" behindDoc="0" locked="0" layoutInCell="1" allowOverlap="1" wp14:anchorId="085199ED" wp14:editId="3D8ADF88">
+                <wp:simplePos x="0" y="0"/>
+                <wp:positionH relativeFrom="page">
+                  <wp:align>left</wp:align>
+                </wp:positionH>
+                <wp:positionV relativeFrom="paragraph">
+                  <wp:posOffset>3063240</wp:posOffset>
+                </wp:positionV>
+                <wp:extent cx="2572409" cy="430887"/>
+                <wp:effectExtent l="0" t="0" r="0" b="0"/>
+                <wp:wrapNone/>
+                <wp:docPr id="38" name="CaixaDeTexto 37"/>
+                <wp:cNvGraphicFramePr/>
+                <a:graphic xmlns:a="http://schemas.openxmlformats.org/drawingml/2006/main">
+                  <a:graphicData uri="http://schemas.microsoft.com/office/word/2010/wordprocessingShape">
+                    <wps:wsp>
+                      <wps:cNvSpPr txBox="1"/>
+                      <wps:spPr>
+                        <a:xfrm>
+                          <a:off x="0" y="0"/>
+                          <a:ext cx="2572409" cy="430887"/>
+                        </a:xfrm>
+                        <a:prstGeom prst="rect">
+                          <a:avLst/>
+                        </a:prstGeom>
+                        <a:noFill/>
+                      </wps:spPr>
+                      <wps:txbx>
+                        <w:txbxContent>
+                          <w:p>
+                            <w:pPr>
+                              <w:pStyle w:val="NormalWeb"/>
+                              <w:spacing w:before="0" w:beforeAutospacing="0" w:after="0" w:afterAutospacing="0"/>
+                              <w:jc w:val="right"/>
+                            </w:pPr>
+                            <w:r>
+                              <w:rPr>
+                                <w:rFonts w:ascii="Arial" w:hAnsi="Arial" w:cs="Arial"/>
+                                <w:color w:val="808080" w:themeColor="background1" w:themeShade="80"/>
+                                <w:kern w:val="24"/>
+                                <w:sz w:val="22"/>
+                                <w:szCs w:val="22"/>
+                              </w:rPr>
+                              <w:t>Espaço físico na recolocação profissional para deficientes</w:t>
+                            </w:r>
+                          </w:p>
+                        </w:txbxContent>
+                      </wps:txbx>
+                      <wps:bodyPr wrap="square" rtlCol="0">
+                        <a:spAutoFit/>
+                      </wps:bodyPr>
+                    </wps:wsp>
+                  </a:graphicData>
+                </a:graphic>
+              </wp:anchor>
+            </w:drawing>
+          </mc:Choice>
+          <mc:Fallback>
+            <w:pict>
+              <v:shape w14:anchorId="085199ED" id="CaixaDeTexto 37" o:spid="_x0000_s1052" type="#_x0000_t202" style="position:absolute;margin-left:0;margin-top:241.2pt;width:202.55pt;height:33.95pt;z-index:251668480;visibility:visible;mso-wrap-style:square;mso-wrap-distance-left:9pt;mso-wrap-distance-top:0;mso-wrap-distance-right:9pt;mso-wrap-distance-bottom:0;mso-position-horizontal:left;mso-position-horizontal-relative:page;mso-position-vertical:absolute;mso-position-vertical-relative:text;v-text-anchor:top" o:gfxdata="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" filled="f" stroked="f">
+                <v:textbox style="mso-fit-shape-to-text:t">
+                  <w:txbxContent>
+                    <w:p>
+                      <w:pPr>
+                        <w:pStyle w:val="NormalWeb"/>
+                        <w:spacing w:before="0" w:beforeAutospacing="0" w:after="0" w:afterAutospacing="0"/>
+                        <w:jc w:val="right"/>
+                      </w:pPr>
+                      <w:r>
+                        <w:rPr>
+                          <w:rFonts w:ascii="Arial" w:hAnsi="Arial" w:cs="Arial"/>
+                          <w:color w:val="808080" w:themeColor="background1" w:themeShade="80"/>
+                          <w:kern w:val="24"/>
+                          <w:sz w:val="22"/>
+                          <w:szCs w:val="22"/>
+                        </w:rPr>
+                        <w:t>Espaço físico na recolocação profissional para deficientes</w:t>
+                      </w:r>
+                    </w:p>
+                  </w:txbxContent>
+                </v:textbox>
+                <w10:wrap anchorx="page"/>
+              </v:shape>
+            </w:pict>
+          </mc:Fallback>
+        </mc:AlternateContent>
+      </w:r>
+      <w:r>
+        <w:rPr>
+          <w:noProof/>
+          <w:color w:val="000000" w:themeColor="text1"/>
+        </w:rPr>
+        <mc:AlternateContent>
+          <mc:Choice Requires="wps">
+            <w:drawing>
+              <wp:anchor distT="0" distB="0" distL="114300" distR="114300" simplePos="0" relativeHeight="251670528" behindDoc="0" locked="0" layoutInCell="1" allowOverlap="1" wp14:anchorId="2B03AF1D" wp14:editId="4761A707">
+                <wp:simplePos x="0" y="0"/>
+                <wp:positionH relativeFrom="column">
+                  <wp:posOffset>1744345</wp:posOffset>
+                </wp:positionH>
+                <wp:positionV relativeFrom="paragraph">
+                  <wp:posOffset>663575</wp:posOffset>
+                </wp:positionV>
+                <wp:extent cx="2826027" cy="430887"/>
+                <wp:effectExtent l="0" t="0" r="0" b="0"/>
+                <wp:wrapNone/>
+                <wp:docPr id="45" name="CaixaDeTexto 44"/>
+                <wp:cNvGraphicFramePr/>
+                <a:graphic xmlns:a="http://schemas.openxmlformats.org/drawingml/2006/main">
+                  <a:graphicData uri="http://schemas.microsoft.com/office/word/2010/wordprocessingShape">
+                    <wps:wsp>
+                      <wps:cNvSpPr txBox="1"/>
+                      <wps:spPr>
+                        <a:xfrm>
+                          <a:off x="0" y="0"/>
+                          <a:ext cx="2826027" cy="430887"/>
+                        </a:xfrm>
+                        <a:prstGeom prst="rect">
+                          <a:avLst/>
+                        </a:prstGeom>
+                        <a:noFill/>
+                      </wps:spPr>
+                      <wps:txbx>
+                        <w:txbxContent>
+                          <w:p>
+                            <w:pPr>
+                              <w:pStyle w:val="NormalWeb"/>
+                              <w:spacing w:before="0" w:beforeAutospacing="0" w:after="0" w:afterAutospacing="0"/>
+                              <w:ind w:left="720"/>
+                              <w:jc w:val="right"/>
+                            </w:pPr>
+                            <w:r>
+                              <w:rPr>
+                                <w:rFonts w:ascii="Arial" w:hAnsi="Arial" w:cs="Arial"/>
+                                <w:color w:val="808080" w:themeColor="background1" w:themeShade="80"/>
+                                <w:kern w:val="24"/>
+                                <w:sz w:val="22"/>
+                                <w:szCs w:val="22"/>
+                              </w:rPr>
+                              <w:t>Compartilhamento de arquivos com a prefeitura via File Server</w:t>
+                            </w:r>
+                          </w:p>
+                        </w:txbxContent>
+                      </wps:txbx>
+                      <wps:bodyPr wrap="square" rtlCol="0">
+                        <a:spAutoFit/>
+                      </wps:bodyPr>
+                    </wps:wsp>
+                  </a:graphicData>
+                </a:graphic>
+              </wp:anchor>
+            </w:drawing>
+          </mc:Choice>
+          <mc:Fallback>
+            <w:pict>
+              <v:shape w14:anchorId="2B03AF1D" id="CaixaDeTexto 44" o:spid="_x0000_s1053" type="#_x0000_t202" style="position:absolute;margin-left:137.35pt;margin-top:52.25pt;width:222.5pt;height:33.95pt;z-index:251670528;visibility:visible;mso-wrap-style:square;mso-wrap-distance-left:9pt;mso-wrap-distance-top:0;mso-wrap-distance-right:9pt;mso-wrap-distance-bottom:0;mso-position-horizontal:absolute;mso-position-horizontal-relative:text;mso-position-vertical:absolute;mso-position-vertical-relative:text;v-text-anchor:top" o:gfxdata="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" filled="f" stroked="f">
+                <v:textbox style="mso-fit-shape-to-text:t">
+                  <w:txbxContent>
+                    <w:p>
+                      <w:pPr>
+                        <w:pStyle w:val="NormalWeb"/>
+                        <w:spacing w:before="0" w:beforeAutospacing="0" w:after="0" w:afterAutospacing="0"/>
+                        <w:ind w:left="720"/>
+                        <w:jc w:val="right"/>
+                      </w:pPr>
+                      <w:r>
+                        <w:rPr>
+                          <w:rFonts w:ascii="Arial" w:hAnsi="Arial" w:cs="Arial"/>
+                          <w:color w:val="808080" w:themeColor="background1" w:themeShade="80"/>
+                          <w:kern w:val="24"/>
+                          <w:sz w:val="22"/>
+                          <w:szCs w:val="22"/>
+                        </w:rPr>
+                        <w:t>Compartilhamento de arquivos com a prefeitura via File Server</w:t>
+                      </w:r>
+                    </w:p>
+                  </w:txbxContent>
+                </v:textbox>
+              </v:shape>
+            </w:pict>
+          </mc:Fallback>
+        </mc:AlternateContent>
+      </w:r>
+      <w:r>
+        <w:rPr>
+          <w:noProof/>
+          <w:color w:val="000000" w:themeColor="text1"/>
+        </w:rPr>
+        <mc:AlternateContent>
+          <mc:Choice Requires="wps">
+            <w:drawing>
+              <wp:anchor distT="0" distB="0" distL="114300" distR="114300" simplePos="0" relativeHeight="251675648" behindDoc="0" locked="0" layoutInCell="1" allowOverlap="1" wp14:anchorId="24098A20" wp14:editId="1D04A2AD">
+                <wp:simplePos x="0" y="0"/>
+                <wp:positionH relativeFrom="column">
+                  <wp:posOffset>1619250</wp:posOffset>
+                </wp:positionH>
+                <wp:positionV relativeFrom="paragraph">
+                  <wp:posOffset>2642235</wp:posOffset>
+                </wp:positionV>
+                <wp:extent cx="3423877" cy="261610"/>
+                <wp:effectExtent l="0" t="0" r="0" b="0"/>
+                <wp:wrapNone/>
+                <wp:docPr id="1" name="CaixaDeTexto 41"/>
+                <wp:cNvGraphicFramePr/>
+                <a:graphic xmlns:a="http://schemas.openxmlformats.org/drawingml/2006/main">
+                  <a:graphicData uri="http://schemas.microsoft.com/office/word/2010/wordprocessingShape">
+                    <wps:wsp>
+                      <wps:cNvSpPr txBox="1"/>
+                      <wps:spPr>
+                        <a:xfrm>
+                          <a:off x="0" y="0"/>
+                          <a:ext cx="3423877" cy="261610"/>
+                        </a:xfrm>
+                        <a:prstGeom prst="rect">
+                          <a:avLst/>
+                        </a:prstGeom>
+                        <a:noFill/>
+                      </wps:spPr>
+                      <wps:txbx>
+                        <w:txbxContent>
+                          <w:p>
+                            <w:pPr>
+                              <w:pStyle w:val="NormalWeb"/>
+                              <w:spacing w:before="0" w:beforeAutospacing="0" w:after="0" w:afterAutospacing="0"/>
+                              <w:ind w:left="720"/>
+                              <w:jc w:val="right"/>
+                              <w:rPr>
+                                <w:rFonts w:ascii="Arial" w:hAnsi="Arial" w:cs="Arial"/>
+                                <w:color w:val="808080" w:themeColor="background1" w:themeShade="80"/>
+                                <w:kern w:val="24"/>
+                                <w:sz w:val="22"/>
+                                <w:szCs w:val="22"/>
+                              </w:rPr>
+                            </w:pPr>
+                            <w:r>
+                              <w:rPr>
+                                <w:rFonts w:ascii="Arial" w:hAnsi="Arial" w:cs="Arial"/>
+                                <w:color w:val="808080" w:themeColor="background1" w:themeShade="80"/>
+                                <w:kern w:val="24"/>
+                                <w:sz w:val="22"/>
+                                <w:szCs w:val="22"/>
+                              </w:rPr>
+                              <w:t>Poucos recursos para a demanda</w:t>
+                            </w:r>
+                          </w:p>
+                          <w:p>
+                            <w:pPr>
+                              <w:pStyle w:val="NormalWeb"/>
+                              <w:spacing w:before="0" w:beforeAutospacing="0" w:after="0" w:afterAutospacing="0"/>
+                              <w:ind w:left="720"/>
+                              <w:jc w:val="right"/>
+                            </w:pPr>
+                            <w:proofErr w:type="gramStart"/>
+                            <w:r>
+                              <w:rPr>
+                                <w:rFonts w:ascii="Arial" w:hAnsi="Arial" w:cs="Arial"/>
+                                <w:color w:val="808080" w:themeColor="background1" w:themeShade="80"/>
+                                <w:kern w:val="24"/>
+                                <w:sz w:val="22"/>
+                                <w:szCs w:val="22"/>
+                              </w:rPr>
+                              <w:t>de</w:t>
+                            </w:r>
+                            <w:proofErr w:type="gramEnd"/>
+                            <w:r>
+                              <w:rPr>
+                                <w:rFonts w:ascii="Arial" w:hAnsi="Arial" w:cs="Arial"/>
+                                <w:color w:val="808080" w:themeColor="background1" w:themeShade="80"/>
+                                <w:kern w:val="24"/>
+                                <w:sz w:val="22"/>
+                                <w:szCs w:val="22"/>
+                              </w:rPr>
+                              <w:t xml:space="preserve"> atendimentos</w:t>
+                            </w:r>
+                          </w:p>
+                        </w:txbxContent>
+                      </wps:txbx>
+                      <wps:bodyPr wrap="square" rtlCol="0">
+                        <a:spAutoFit/>
+                      </wps:bodyPr>
+                    </wps:wsp>
+                  </a:graphicData>
+                </a:graphic>
+              </wp:anchor>
+            </w:drawing>
+          </mc:Choice>
+          <mc:Fallback>
+            <w:pict>
+              <v:shape w14:anchorId="24098A20" id="_x0000_s1054" type="#_x0000_t202" style="position:absolute;margin-left:127.5pt;margin-top:208.05pt;width:269.6pt;height:20.6pt;z-index:251675648;visibility:visible;mso-wrap-style:square;mso-wrap-distance-left:9pt;mso-wrap-distance-top:0;mso-wrap-distance-right:9pt;mso-wrap-distance-bottom:0;mso-position-horizontal:absolute;mso-position-horizontal-relative:text;mso-position-vertical:absolute;mso-position-vertical-relative:text;v-text-anchor:top" o:gfxdata="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" filled="f" stroked="f">
+                <v:textbox style="mso-fit-shape-to-text:t">
+                  <w:txbxContent>
+                    <w:p>
+                      <w:pPr>
+                        <w:pStyle w:val="NormalWeb"/>
+                        <w:spacing w:before="0" w:beforeAutospacing="0" w:after="0" w:afterAutospacing="0"/>
+                        <w:ind w:left="720"/>
+                        <w:jc w:val="right"/>
+                        <w:rPr>
+                          <w:rFonts w:ascii="Arial" w:hAnsi="Arial" w:cs="Arial"/>
+                          <w:color w:val="808080" w:themeColor="background1" w:themeShade="80"/>
+                          <w:kern w:val="24"/>
+                          <w:sz w:val="22"/>
+                          <w:szCs w:val="22"/>
+                        </w:rPr>
+                      </w:pPr>
+                      <w:r>
+                        <w:rPr>
+                          <w:rFonts w:ascii="Arial" w:hAnsi="Arial" w:cs="Arial"/>
+                          <w:color w:val="808080" w:themeColor="background1" w:themeShade="80"/>
+                          <w:kern w:val="24"/>
+                          <w:sz w:val="22"/>
+                          <w:szCs w:val="22"/>
+                        </w:rPr>
+                        <w:t>Poucos recursos para a demanda</w:t>
+                      </w:r>
+                    </w:p>
+                    <w:p>
+                      <w:pPr>
+                        <w:pStyle w:val="NormalWeb"/>
+                        <w:spacing w:before="0" w:beforeAutospacing="0" w:after="0" w:afterAutospacing="0"/>
+                        <w:ind w:left="720"/>
+                        <w:jc w:val="right"/>
+                      </w:pPr>
+                      <w:proofErr w:type="gramStart"/>
+                      <w:r>
+                        <w:rPr>
+                          <w:rFonts w:ascii="Arial" w:hAnsi="Arial" w:cs="Arial"/>
+                          <w:color w:val="808080" w:themeColor="background1" w:themeShade="80"/>
+                          <w:kern w:val="24"/>
+                          <w:sz w:val="22"/>
+                          <w:szCs w:val="22"/>
+                        </w:rPr>
+                        <w:t>de</w:t>
+                      </w:r>
+                      <w:proofErr w:type="gramEnd"/>
+                      <w:r>
+                        <w:rPr>
+                          <w:rFonts w:ascii="Arial" w:hAnsi="Arial" w:cs="Arial"/>
+                          <w:color w:val="808080" w:themeColor="background1" w:themeShade="80"/>
+                          <w:kern w:val="24"/>
+                          <w:sz w:val="22"/>
+                          <w:szCs w:val="22"/>
+                        </w:rPr>
+                        <w:t xml:space="preserve"> atendimentos</w:t>
+                      </w:r>
+                    </w:p>
+                  </w:txbxContent>
+                </v:textbox>
+              </v:shape>
+            </w:pict>
+          </mc:Fallback>
+        </mc:AlternateContent>
+      </w:r>
+      <w:r>
+        <w:rPr>
+          <w:noProof/>
+          <w:color w:val="000000" w:themeColor="text1"/>
+        </w:rPr>
+        <mc:AlternateContent>
+          <mc:Choice Requires="wps">
+            <w:drawing>
+              <wp:anchor distT="0" distB="0" distL="114300" distR="114300" simplePos="0" relativeHeight="251671552" behindDoc="0" locked="0" layoutInCell="1" allowOverlap="1" wp14:anchorId="5A8A76D1" wp14:editId="0CFD17C8">
+                <wp:simplePos x="0" y="0"/>
+                <wp:positionH relativeFrom="column">
+                  <wp:posOffset>5087620</wp:posOffset>
+                </wp:positionH>
+                <wp:positionV relativeFrom="paragraph">
+                  <wp:posOffset>2495550</wp:posOffset>
+                </wp:positionV>
+                <wp:extent cx="2572409" cy="430887"/>
+                <wp:effectExtent l="0" t="0" r="0" b="0"/>
+                <wp:wrapNone/>
+                <wp:docPr id="62" name="CaixaDeTexto 61"/>
+                <wp:cNvGraphicFramePr/>
+                <a:graphic xmlns:a="http://schemas.openxmlformats.org/drawingml/2006/main">
+                  <a:graphicData uri="http://schemas.microsoft.com/office/word/2010/wordprocessingShape">
+                    <wps:wsp>
+                      <wps:cNvSpPr txBox="1"/>
+                      <wps:spPr>
+                        <a:xfrm>
+                          <a:off x="0" y="0"/>
+                          <a:ext cx="2572409" cy="430887"/>
+                        </a:xfrm>
+                        <a:prstGeom prst="rect">
+                          <a:avLst/>
+                        </a:prstGeom>
+                        <a:noFill/>
+                      </wps:spPr>
+                      <wps:txbx>
+                        <w:txbxContent>
+                          <w:p>
+                            <w:pPr>
+                              <w:pStyle w:val="NormalWeb"/>
+                              <w:spacing w:before="0" w:beforeAutospacing="0" w:after="0" w:afterAutospacing="0"/>
+                              <w:jc w:val="right"/>
+                            </w:pPr>
+                            <w:r>
+                              <w:rPr>
+                                <w:rFonts w:ascii="Arial" w:hAnsi="Arial" w:cs="Arial"/>
+                                <w:color w:val="808080" w:themeColor="background1" w:themeShade="80"/>
+                                <w:kern w:val="24"/>
+                                <w:sz w:val="22"/>
+                                <w:szCs w:val="22"/>
+                              </w:rPr>
+                              <w:t>Documentos físicos arquivados</w:t>
+                            </w:r>
+                          </w:p>
+                          <w:p>
+                            <w:pPr>
+                              <w:pStyle w:val="NormalWeb"/>
+                              <w:spacing w:before="0" w:beforeAutospacing="0" w:after="0" w:afterAutospacing="0"/>
+                              <w:jc w:val="right"/>
+                            </w:pPr>
+                            <w:r>
+                              <w:rPr>
+                                <w:rFonts w:ascii="Arial" w:hAnsi="Arial" w:cs="Arial"/>
+                                <w:color w:val="808080" w:themeColor="background1" w:themeShade="80"/>
+                                <w:kern w:val="24"/>
+                                <w:sz w:val="22"/>
+                                <w:szCs w:val="22"/>
+                              </w:rPr>
+                              <w:t xml:space="preserve"> </w:t>
+                            </w:r>
+                            <w:proofErr w:type="gramStart"/>
+                            <w:r>
+                              <w:rPr>
+                                <w:rFonts w:ascii="Arial" w:hAnsi="Arial" w:cs="Arial"/>
+                                <w:color w:val="808080" w:themeColor="background1" w:themeShade="80"/>
+                                <w:kern w:val="24"/>
+                                <w:sz w:val="22"/>
+                                <w:szCs w:val="22"/>
+                              </w:rPr>
+                              <w:t>em</w:t>
+                            </w:r>
+                            <w:proofErr w:type="gramEnd"/>
+                            <w:r>
+                              <w:rPr>
+                                <w:rFonts w:ascii="Arial" w:hAnsi="Arial" w:cs="Arial"/>
+                                <w:color w:val="808080" w:themeColor="background1" w:themeShade="80"/>
+                                <w:kern w:val="24"/>
+                                <w:sz w:val="22"/>
+                                <w:szCs w:val="22"/>
+                              </w:rPr>
+                              <w:t xml:space="preserve"> pastas dificulta a localização</w:t>
+                            </w:r>
+                          </w:p>
+                        </w:txbxContent>
+                      </wps:txbx>
+                      <wps:bodyPr wrap="square" rtlCol="0">
+                        <a:spAutoFit/>
+                      </wps:bodyPr>
+                    </wps:wsp>
+                  </a:graphicData>
+                </a:graphic>
+              </wp:anchor>
+            </w:drawing>
+          </mc:Choice>
+          <mc:Fallback>
+            <w:pict>
+              <v:shape w14:anchorId="5A8A76D1" id="CaixaDeTexto 61" o:spid="_x0000_s1055" type="#_x0000_t202" style="position:absolute;margin-left:400.6pt;margin-top:196.5pt;width:202.55pt;height:33.95pt;z-index:251671552;visibility:visible;mso-wrap-style:square;mso-wrap-distance-left:9pt;mso-wrap-distance-top:0;mso-wrap-distance-right:9pt;mso-wrap-distance-bottom:0;mso-position-horizontal:absolute;mso-position-horizontal-relative:text;mso-position-vertical:absolute;mso-position-vertical-relative:text;v-text-anchor:top" o:gfxdata="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" filled="f" stroked="f">
+                <v:textbox style="mso-fit-shape-to-text:t">
+                  <w:txbxContent>
+                    <w:p>
+                      <w:pPr>
+                        <w:pStyle w:val="NormalWeb"/>
+                        <w:spacing w:before="0" w:beforeAutospacing="0" w:after="0" w:afterAutospacing="0"/>
+                        <w:jc w:val="right"/>
+                      </w:pPr>
+                      <w:r>
+                        <w:rPr>
+                          <w:rFonts w:ascii="Arial" w:hAnsi="Arial" w:cs="Arial"/>
+                          <w:color w:val="808080" w:themeColor="background1" w:themeShade="80"/>
+                          <w:kern w:val="24"/>
+                          <w:sz w:val="22"/>
+                          <w:szCs w:val="22"/>
+                        </w:rPr>
+                        <w:t>Documentos físicos arquivados</w:t>
+                      </w:r>
+                    </w:p>
+                    <w:p>
+                      <w:pPr>
+                        <w:pStyle w:val="NormalWeb"/>
+                        <w:spacing w:before="0" w:beforeAutospacing="0" w:after="0" w:afterAutospacing="0"/>
+                        <w:jc w:val="right"/>
+                      </w:pPr>
+                      <w:r>
+                        <w:rPr>
+                          <w:rFonts w:ascii="Arial" w:hAnsi="Arial" w:cs="Arial"/>
+                          <w:color w:val="808080" w:themeColor="background1" w:themeShade="80"/>
+                          <w:kern w:val="24"/>
+                          <w:sz w:val="22"/>
+                          <w:szCs w:val="22"/>
+                        </w:rPr>
+                        <w:t xml:space="preserve"> </w:t>
+                      </w:r>
+                      <w:proofErr w:type="gramStart"/>
+                      <w:r>
+                        <w:rPr>
+                          <w:rFonts w:ascii="Arial" w:hAnsi="Arial" w:cs="Arial"/>
+                          <w:color w:val="808080" w:themeColor="background1" w:themeShade="80"/>
+                          <w:kern w:val="24"/>
+                          <w:sz w:val="22"/>
+                          <w:szCs w:val="22"/>
+                        </w:rPr>
+                        <w:t>em</w:t>
+                      </w:r>
+                      <w:proofErr w:type="gramEnd"/>
+                      <w:r>
+                        <w:rPr>
+                          <w:rFonts w:ascii="Arial" w:hAnsi="Arial" w:cs="Arial"/>
+                          <w:color w:val="808080" w:themeColor="background1" w:themeShade="80"/>
+                          <w:kern w:val="24"/>
+                          <w:sz w:val="22"/>
+                          <w:szCs w:val="22"/>
+                        </w:rPr>
+                        <w:t xml:space="preserve"> pastas dificulta a localização</w:t>
+                      </w:r>
+                    </w:p>
+                  </w:txbxContent>
+                </v:textbox>
+              </v:shape>
+            </w:pict>
+          </mc:Fallback>
+        </mc:AlternateContent>
+      </w:r>
+      <w:r>
+        <w:rPr>
+          <w:noProof/>
+          <w:color w:val="000000" w:themeColor="text1"/>
+        </w:rPr>
+        <mc:AlternateContent>
+          <mc:Choice Requires="wps">
+            <w:drawing>
+              <wp:anchor distT="0" distB="0" distL="114300" distR="114300" simplePos="0" relativeHeight="251672576" behindDoc="0" locked="0" layoutInCell="1" allowOverlap="1" wp14:anchorId="55E19166" wp14:editId="4993EBFE">
+                <wp:simplePos x="0" y="0"/>
+                <wp:positionH relativeFrom="column">
+                  <wp:posOffset>4299585</wp:posOffset>
+                </wp:positionH>
+                <wp:positionV relativeFrom="paragraph">
+                  <wp:posOffset>3091815</wp:posOffset>
+                </wp:positionV>
+                <wp:extent cx="2829650" cy="430887"/>
+                <wp:effectExtent l="0" t="0" r="0" b="0"/>
+                <wp:wrapNone/>
+                <wp:docPr id="63" name="CaixaDeTexto 62"/>
+                <wp:cNvGraphicFramePr/>
+                <a:graphic xmlns:a="http://schemas.openxmlformats.org/drawingml/2006/main">
+                  <a:graphicData uri="http://schemas.microsoft.com/office/word/2010/wordprocessingShape">
+                    <wps:wsp>
+                      <wps:cNvSpPr txBox="1"/>
+                      <wps:spPr>
+                        <a:xfrm>
+                          <a:off x="0" y="0"/>
+                          <a:ext cx="2829650" cy="430887"/>
+                        </a:xfrm>
+                        <a:prstGeom prst="rect">
+                          <a:avLst/>
+                        </a:prstGeom>
+                        <a:noFill/>
+                      </wps:spPr>
+                      <wps:txbx>
+                        <w:txbxContent>
+                          <w:p>
+                            <w:pPr>
+                              <w:pStyle w:val="NormalWeb"/>
+                              <w:spacing w:before="0" w:beforeAutospacing="0" w:after="0" w:afterAutospacing="0"/>
+                              <w:jc w:val="right"/>
+                              <w:rPr>
+                                <w:rFonts w:ascii="Arial" w:hAnsi="Arial" w:cs="Arial"/>
+                                <w:color w:val="808080" w:themeColor="background1" w:themeShade="80"/>
+                                <w:kern w:val="24"/>
+                                <w:sz w:val="22"/>
+                                <w:szCs w:val="22"/>
+                              </w:rPr>
+                            </w:pPr>
+                            <w:r>
+                              <w:rPr>
+                                <w:rFonts w:ascii="Arial" w:hAnsi="Arial" w:cs="Arial"/>
+                                <w:color w:val="808080" w:themeColor="background1" w:themeShade="80"/>
+                                <w:kern w:val="24"/>
+                                <w:sz w:val="22"/>
+                                <w:szCs w:val="22"/>
+                              </w:rPr>
+                              <w:t xml:space="preserve">Utiliza Word e Excel </w:t>
+                            </w:r>
+                          </w:p>
+                          <w:p>
+                            <w:pPr>
+                              <w:pStyle w:val="NormalWeb"/>
+                              <w:spacing w:before="0" w:beforeAutospacing="0" w:after="0" w:afterAutospacing="0"/>
+                              <w:jc w:val="right"/>
+                              <w:rPr>
+                                <w:rFonts w:ascii="Arial" w:hAnsi="Arial" w:cs="Arial"/>
+                                <w:color w:val="808080" w:themeColor="background1" w:themeShade="80"/>
+                                <w:kern w:val="24"/>
+                                <w:sz w:val="22"/>
+                                <w:szCs w:val="22"/>
+                              </w:rPr>
+                            </w:pPr>
+                            <w:proofErr w:type="gramStart"/>
+                            <w:r>
+                              <w:rPr>
+                                <w:rFonts w:ascii="Arial" w:hAnsi="Arial" w:cs="Arial"/>
+                                <w:color w:val="808080" w:themeColor="background1" w:themeShade="80"/>
+                                <w:kern w:val="24"/>
+                                <w:sz w:val="22"/>
+                                <w:szCs w:val="22"/>
+                              </w:rPr>
+                              <w:t>para</w:t>
+                            </w:r>
+                            <w:proofErr w:type="gramEnd"/>
+                            <w:r>
+                              <w:rPr>
+                                <w:rFonts w:ascii="Arial" w:hAnsi="Arial" w:cs="Arial"/>
+                                <w:color w:val="808080" w:themeColor="background1" w:themeShade="80"/>
+                                <w:kern w:val="24"/>
+                                <w:sz w:val="22"/>
+                                <w:szCs w:val="22"/>
+                              </w:rPr>
+                              <w:t xml:space="preserve"> compartilhar arquivos com a prefeitura</w:t>
+                            </w:r>
+                          </w:p>
+                        </w:txbxContent>
+                      </wps:txbx>
+                      <wps:bodyPr wrap="square" rtlCol="0">
+                        <a:spAutoFit/>
+                      </wps:bodyPr>
+                    </wps:wsp>
+                  </a:graphicData>
+                </a:graphic>
+              </wp:anchor>
+            </w:drawing>
+          </mc:Choice>
+          <mc:Fallback>
+            <w:pict>
+              <v:shape w14:anchorId="55E19166" id="CaixaDeTexto 62" o:spid="_x0000_s1056" type="#_x0000_t202" style="position:absolute;margin-left:338.55pt;margin-top:243.45pt;width:222.8pt;height:33.95pt;z-index:251672576;visibility:visible;mso-wrap-style:square;mso-wrap-distance-left:9pt;mso-wrap-distance-top:0;mso-wrap-distance-right:9pt;mso-wrap-distance-bottom:0;mso-position-horizontal:absolute;mso-position-horizontal-relative:text;mso-position-vertical:absolute;mso-position-vertical-relative:text;v-text-anchor:top" o:gfxdata="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" filled="f" stroked="f">
+                <v:textbox style="mso-fit-shape-to-text:t">
+                  <w:txbxContent>
+                    <w:p>
+                      <w:pPr>
+                        <w:pStyle w:val="NormalWeb"/>
+                        <w:spacing w:before="0" w:beforeAutospacing="0" w:after="0" w:afterAutospacing="0"/>
+                        <w:jc w:val="right"/>
+                        <w:rPr>
+                          <w:rFonts w:ascii="Arial" w:hAnsi="Arial" w:cs="Arial"/>
+                          <w:color w:val="808080" w:themeColor="background1" w:themeShade="80"/>
+                          <w:kern w:val="24"/>
+                          <w:sz w:val="22"/>
+                          <w:szCs w:val="22"/>
+                        </w:rPr>
+                      </w:pPr>
+                      <w:r>
+                        <w:rPr>
+                          <w:rFonts w:ascii="Arial" w:hAnsi="Arial" w:cs="Arial"/>
+                          <w:color w:val="808080" w:themeColor="background1" w:themeShade="80"/>
+                          <w:kern w:val="24"/>
+                          <w:sz w:val="22"/>
+                          <w:szCs w:val="22"/>
+                        </w:rPr>
+                        <w:t xml:space="preserve">Utiliza Word e Excel </w:t>
+                      </w:r>
+                    </w:p>
+                    <w:p>
+                      <w:pPr>
+                        <w:pStyle w:val="NormalWeb"/>
+                        <w:spacing w:before="0" w:beforeAutospacing="0" w:after="0" w:afterAutospacing="0"/>
+                        <w:jc w:val="right"/>
+                        <w:rPr>
+                          <w:rFonts w:ascii="Arial" w:hAnsi="Arial" w:cs="Arial"/>
+                          <w:color w:val="808080" w:themeColor="background1" w:themeShade="80"/>
+                          <w:kern w:val="24"/>
+                          <w:sz w:val="22"/>
+                          <w:szCs w:val="22"/>
+                        </w:rPr>
+                      </w:pPr>
+                      <w:proofErr w:type="gramStart"/>
+                      <w:r>
+                        <w:rPr>
+                          <w:rFonts w:ascii="Arial" w:hAnsi="Arial" w:cs="Arial"/>
+                          <w:color w:val="808080" w:themeColor="background1" w:themeShade="80"/>
+                          <w:kern w:val="24"/>
+                          <w:sz w:val="22"/>
+                          <w:szCs w:val="22"/>
+                        </w:rPr>
+                        <w:t>para</w:t>
+                      </w:r>
+                      <w:proofErr w:type="gramEnd"/>
+                      <w:r>
+                        <w:rPr>
+                          <w:rFonts w:ascii="Arial" w:hAnsi="Arial" w:cs="Arial"/>
+                          <w:color w:val="808080" w:themeColor="background1" w:themeShade="80"/>
+                          <w:kern w:val="24"/>
+                          <w:sz w:val="22"/>
+                          <w:szCs w:val="22"/>
+                        </w:rPr>
+                        <w:t xml:space="preserve"> compartilhar arquivos com a prefeitura</w:t>
+                      </w:r>
+                    </w:p>
+                  </w:txbxContent>
+                </v:textbox>
+              </v:shape>
+            </w:pict>
+          </mc:Fallback>
+        </mc:AlternateContent>
+      </w:r>
+      <w:r>
+        <w:rPr>
+          <w:b/>
+          <w:sz w:val="20"/>
+          <w:szCs w:val="20"/>
+          <w:highlight w:val="white"/>
+        </w:rPr>
+        <w:br w:type="page"/>
+      </w:r>
+    </w:p>
     <w:p>
       <w:pPr>
         <w:pStyle w:val="Normal1"/>
@@ -14,6 +3131,16 @@
           <w:highlight w:val="white"/>
         </w:rPr>
       </w:pPr>
+      <w:r>
+        <w:rPr>
+          <w:b/>
+          <w:sz w:val="20"/>
+          <w:szCs w:val="20"/>
+          <w:highlight w:val="white"/>
+        </w:rPr>
+        <w:lastRenderedPageBreak/>
+        <w:t>Anális</w:t>
+      </w:r>
       <w:bookmarkStart w:id="0" w:name="_GoBack"/>
       <w:bookmarkEnd w:id="0"/>
       <w:r>
@@ -23,7 +3150,7 @@
           <w:szCs w:val="20"/>
           <w:highlight w:val="white"/>
         </w:rPr>
-        <w:t>Análise das Causas Raízes:</w:t>
+        <w:t>e das Causas Raízes:</w:t>
       </w:r>
     </w:p>
     <w:p>
@@ -41,7 +3168,7 @@
     </w:p>
     <w:tbl>
       <w:tblPr>
-        <w:tblW w:w="10708" w:type="dxa"/>
+        <w:tblW w:w="15277" w:type="dxa"/>
         <w:tblInd w:w="-260" w:type="dxa"/>
         <w:tblBorders>
           <w:top w:val="nil"/>
@@ -56,13 +3183,13 @@
       </w:tblPr>
       <w:tblGrid>
         <w:gridCol w:w="3195"/>
-        <w:gridCol w:w="1843"/>
-        <w:gridCol w:w="3119"/>
-        <w:gridCol w:w="2551"/>
+        <w:gridCol w:w="4144"/>
+        <w:gridCol w:w="4252"/>
+        <w:gridCol w:w="3686"/>
       </w:tblGrid>
       <w:tr>
         <w:trPr>
-          <w:trHeight w:val="1166"/>
+          <w:trHeight w:val="589"/>
         </w:trPr>
         <w:tc>
           <w:tcPr>
@@ -91,6 +3218,7 @@
                 <w:between w:val="none" w:sz="0" w:space="0" w:color="000000"/>
               </w:pBdr>
               <w:spacing w:line="432" w:lineRule="auto"/>
+              <w:jc w:val="center"/>
               <w:rPr>
                 <w:b/>
                 <w:sz w:val="20"/>
@@ -111,7 +3239,7 @@
         </w:tc>
         <w:tc>
           <w:tcPr>
-            <w:tcW w:w="1843" w:type="dxa"/>
+            <w:tcW w:w="4144" w:type="dxa"/>
             <w:tcBorders>
               <w:top w:val="single" w:sz="7" w:space="0" w:color="000000"/>
               <w:left w:val="nil"/>
@@ -136,6 +3264,7 @@
                 <w:between w:val="none" w:sz="0" w:space="0" w:color="000000"/>
               </w:pBdr>
               <w:spacing w:line="432" w:lineRule="auto"/>
+              <w:jc w:val="center"/>
               <w:rPr>
                 <w:b/>
                 <w:sz w:val="20"/>
@@ -156,7 +3285,7 @@
         </w:tc>
         <w:tc>
           <w:tcPr>
-            <w:tcW w:w="3119" w:type="dxa"/>
+            <w:tcW w:w="4252" w:type="dxa"/>
             <w:tcBorders>
               <w:top w:val="single" w:sz="7" w:space="0" w:color="000000"/>
               <w:left w:val="nil"/>
@@ -181,6 +3310,7 @@
                 <w:between w:val="none" w:sz="0" w:space="0" w:color="000000"/>
               </w:pBdr>
               <w:spacing w:line="432" w:lineRule="auto"/>
+              <w:jc w:val="center"/>
               <w:rPr>
                 <w:b/>
                 <w:sz w:val="20"/>
@@ -201,7 +3331,7 @@
         </w:tc>
         <w:tc>
           <w:tcPr>
-            <w:tcW w:w="2551" w:type="dxa"/>
+            <w:tcW w:w="3686" w:type="dxa"/>
             <w:tcBorders>
               <w:top w:val="single" w:sz="7" w:space="0" w:color="000000"/>
               <w:left w:val="nil"/>
@@ -226,6 +3356,7 @@
                 <w:between w:val="none" w:sz="0" w:space="0" w:color="000000"/>
               </w:pBdr>
               <w:spacing w:line="432" w:lineRule="auto"/>
+              <w:jc w:val="center"/>
               <w:rPr>
                 <w:b/>
                 <w:sz w:val="20"/>
@@ -294,7 +3425,7 @@
         </w:tc>
         <w:tc>
           <w:tcPr>
-            <w:tcW w:w="1843" w:type="dxa"/>
+            <w:tcW w:w="4144" w:type="dxa"/>
             <w:tcBorders>
               <w:top w:val="single" w:sz="7" w:space="0" w:color="000000"/>
               <w:left w:val="nil"/>
@@ -337,7 +3468,7 @@
         </w:tc>
         <w:tc>
           <w:tcPr>
-            <w:tcW w:w="3119" w:type="dxa"/>
+            <w:tcW w:w="4252" w:type="dxa"/>
             <w:tcBorders>
               <w:top w:val="single" w:sz="7" w:space="0" w:color="000000"/>
               <w:left w:val="nil"/>
@@ -381,7 +3512,7 @@
         </w:tc>
         <w:tc>
           <w:tcPr>
-            <w:tcW w:w="2551" w:type="dxa"/>
+            <w:tcW w:w="3686" w:type="dxa"/>
             <w:tcBorders>
               <w:top w:val="single" w:sz="7" w:space="0" w:color="000000"/>
               <w:left w:val="nil"/>
@@ -488,7 +3619,7 @@
         </w:tc>
         <w:tc>
           <w:tcPr>
-            <w:tcW w:w="1843" w:type="dxa"/>
+            <w:tcW w:w="4144" w:type="dxa"/>
             <w:tcBorders>
               <w:top w:val="single" w:sz="7" w:space="0" w:color="000000"/>
               <w:left w:val="nil"/>
@@ -531,7 +3662,7 @@
         </w:tc>
         <w:tc>
           <w:tcPr>
-            <w:tcW w:w="3119" w:type="dxa"/>
+            <w:tcW w:w="4252" w:type="dxa"/>
             <w:tcBorders>
               <w:top w:val="single" w:sz="7" w:space="0" w:color="000000"/>
               <w:left w:val="nil"/>
@@ -591,7 +3722,7 @@
         </w:tc>
         <w:tc>
           <w:tcPr>
-            <w:tcW w:w="2551" w:type="dxa"/>
+            <w:tcW w:w="3686" w:type="dxa"/>
             <w:tcBorders>
               <w:top w:val="single" w:sz="7" w:space="0" w:color="000000"/>
               <w:left w:val="nil"/>
@@ -682,7 +3813,7 @@
         </w:tc>
         <w:tc>
           <w:tcPr>
-            <w:tcW w:w="1843" w:type="dxa"/>
+            <w:tcW w:w="4144" w:type="dxa"/>
             <w:tcBorders>
               <w:top w:val="nil"/>
               <w:left w:val="nil"/>
@@ -725,7 +3856,7 @@
         </w:tc>
         <w:tc>
           <w:tcPr>
-            <w:tcW w:w="3119" w:type="dxa"/>
+            <w:tcW w:w="4252" w:type="dxa"/>
             <w:tcBorders>
               <w:top w:val="nil"/>
               <w:left w:val="nil"/>
@@ -776,7 +3907,7 @@
         </w:tc>
         <w:tc>
           <w:tcPr>
-            <w:tcW w:w="2551" w:type="dxa"/>
+            <w:tcW w:w="3686" w:type="dxa"/>
             <w:tcBorders>
               <w:top w:val="nil"/>
               <w:left w:val="nil"/>
@@ -867,7 +3998,7 @@
         </w:tc>
         <w:tc>
           <w:tcPr>
-            <w:tcW w:w="1843" w:type="dxa"/>
+            <w:tcW w:w="4144" w:type="dxa"/>
             <w:tcBorders>
               <w:top w:val="nil"/>
               <w:left w:val="nil"/>
@@ -910,7 +4041,7 @@
         </w:tc>
         <w:tc>
           <w:tcPr>
-            <w:tcW w:w="3119" w:type="dxa"/>
+            <w:tcW w:w="4252" w:type="dxa"/>
             <w:tcBorders>
               <w:top w:val="nil"/>
               <w:left w:val="nil"/>
@@ -953,7 +4084,7 @@
         </w:tc>
         <w:tc>
           <w:tcPr>
-            <w:tcW w:w="2551" w:type="dxa"/>
+            <w:tcW w:w="3686" w:type="dxa"/>
             <w:tcBorders>
               <w:top w:val="nil"/>
               <w:left w:val="nil"/>
@@ -1055,7 +4186,7 @@
         </w:tc>
         <w:tc>
           <w:tcPr>
-            <w:tcW w:w="1843" w:type="dxa"/>
+            <w:tcW w:w="4144" w:type="dxa"/>
             <w:tcBorders>
               <w:top w:val="nil"/>
               <w:left w:val="nil"/>
@@ -1098,7 +4229,7 @@
         </w:tc>
         <w:tc>
           <w:tcPr>
-            <w:tcW w:w="3119" w:type="dxa"/>
+            <w:tcW w:w="4252" w:type="dxa"/>
             <w:tcBorders>
               <w:top w:val="nil"/>
               <w:left w:val="nil"/>
@@ -1141,7 +4272,7 @@
         </w:tc>
         <w:tc>
           <w:tcPr>
-            <w:tcW w:w="2551" w:type="dxa"/>
+            <w:tcW w:w="3686" w:type="dxa"/>
             <w:tcBorders>
               <w:top w:val="nil"/>
               <w:left w:val="nil"/>
@@ -1227,13 +4358,14 @@
                 <w:szCs w:val="20"/>
                 <w:highlight w:val="white"/>
               </w:rPr>
+              <w:lastRenderedPageBreak/>
               <w:t>Arquivamento não útil para os documentos (cópias) das famílias participantes</w:t>
             </w:r>
           </w:p>
         </w:tc>
         <w:tc>
           <w:tcPr>
-            <w:tcW w:w="1843" w:type="dxa"/>
+            <w:tcW w:w="4144" w:type="dxa"/>
             <w:tcBorders>
               <w:top w:val="nil"/>
               <w:left w:val="nil"/>
@@ -1276,7 +4408,7 @@
         </w:tc>
         <w:tc>
           <w:tcPr>
-            <w:tcW w:w="3119" w:type="dxa"/>
+            <w:tcW w:w="4252" w:type="dxa"/>
             <w:tcBorders>
               <w:top w:val="nil"/>
               <w:left w:val="nil"/>
@@ -1313,31 +4445,13 @@
                 <w:szCs w:val="20"/>
                 <w:highlight w:val="white"/>
               </w:rPr>
-              <w:t xml:space="preserve">Relatórios e consultas dos documentos que devem ser </w:t>
-            </w:r>
-            <w:proofErr w:type="spellStart"/>
-            <w:r>
-              <w:rPr>
-                <w:sz w:val="20"/>
-                <w:szCs w:val="20"/>
-                <w:highlight w:val="white"/>
-              </w:rPr>
-              <w:t>scaneados</w:t>
-            </w:r>
-            <w:proofErr w:type="spellEnd"/>
-            <w:r>
-              <w:rPr>
-                <w:sz w:val="20"/>
-                <w:szCs w:val="20"/>
-                <w:highlight w:val="white"/>
-              </w:rPr>
-              <w:t>.</w:t>
+              <w:t>Relatórios e consultas dos documentos que devem ser scaneados.</w:t>
             </w:r>
           </w:p>
         </w:tc>
         <w:tc>
           <w:tcPr>
-            <w:tcW w:w="2551" w:type="dxa"/>
+            <w:tcW w:w="3686" w:type="dxa"/>
             <w:tcBorders>
               <w:top w:val="nil"/>
               <w:left w:val="nil"/>
@@ -1429,7 +4543,7 @@
         </w:tc>
         <w:tc>
           <w:tcPr>
-            <w:tcW w:w="1843" w:type="dxa"/>
+            <w:tcW w:w="4144" w:type="dxa"/>
             <w:tcBorders>
               <w:top w:val="nil"/>
               <w:left w:val="nil"/>
@@ -1472,7 +4586,7 @@
         </w:tc>
         <w:tc>
           <w:tcPr>
-            <w:tcW w:w="3119" w:type="dxa"/>
+            <w:tcW w:w="4252" w:type="dxa"/>
             <w:tcBorders>
               <w:top w:val="nil"/>
               <w:left w:val="nil"/>
@@ -1515,7 +4629,7 @@
         </w:tc>
         <w:tc>
           <w:tcPr>
-            <w:tcW w:w="2551" w:type="dxa"/>
+            <w:tcW w:w="3686" w:type="dxa"/>
             <w:tcBorders>
               <w:top w:val="nil"/>
               <w:left w:val="nil"/>
@@ -1560,10 +4674,11 @@
     </w:tbl>
     <w:p/>
     <w:sectPr>
-      <w:pgSz w:w="11906" w:h="16838"/>
-      <w:pgMar w:top="850" w:right="1440" w:bottom="850" w:left="850" w:header="0" w:footer="720" w:gutter="0"/>
+      <w:pgSz w:w="16838" w:h="11906" w:orient="landscape"/>
+      <w:pgMar w:top="850" w:right="850" w:bottom="1440" w:left="850" w:header="0" w:footer="720" w:gutter="0"/>
       <w:pgNumType w:start="1"/>
       <w:cols w:space="720"/>
+      <w:docGrid w:linePitch="299"/>
     </w:sectPr>
   </w:body>
 </w:document>
@@ -2176,6 +5291,30 @@
       <w:szCs w:val="16"/>
     </w:rPr>
   </w:style>
+  <w:style w:type="paragraph" w:styleId="NormalWeb">
+    <w:name w:val="Normal (Web)"/>
+    <w:basedOn w:val="Normal"/>
+    <w:uiPriority w:val="99"/>
+    <w:semiHidden/>
+    <w:unhideWhenUsed/>
+    <w:rsid w:val="008D4AF2"/>
+    <w:pPr>
+      <w:pBdr>
+        <w:top w:val="none" w:sz="0" w:space="0" w:color="auto"/>
+        <w:left w:val="none" w:sz="0" w:space="0" w:color="auto"/>
+        <w:bottom w:val="none" w:sz="0" w:space="0" w:color="auto"/>
+        <w:right w:val="none" w:sz="0" w:space="0" w:color="auto"/>
+        <w:between w:val="none" w:sz="0" w:space="0" w:color="auto"/>
+      </w:pBdr>
+      <w:spacing w:before="100" w:beforeAutospacing="1" w:after="100" w:afterAutospacing="1" w:line="240" w:lineRule="auto"/>
+    </w:pPr>
+    <w:rPr>
+      <w:rFonts w:ascii="Times New Roman" w:eastAsiaTheme="minorEastAsia" w:hAnsi="Times New Roman" w:cs="Times New Roman"/>
+      <w:color w:val="auto"/>
+      <w:sz w:val="24"/>
+      <w:szCs w:val="24"/>
+    </w:rPr>
+  </w:style>
 </w:styles>
 </file>
 

</xml_diff>